<commit_message>
Done 6.1 - 6.2.2
</commit_message>
<xml_diff>
--- a/HullBreaker GGD.docx
+++ b/HullBreaker GGD.docx
@@ -4228,19 +4228,11 @@
           <w:lang w:val="en-GB"/>
         </w:rPr>
       </w:pPr>
-      <w:proofErr w:type="spellStart"/>
       <w:r>
         <w:rPr>
           <w:lang w:val="en-GB"/>
         </w:rPr>
-        <w:t>HullBreaker</w:t>
-      </w:r>
-      <w:proofErr w:type="spellEnd"/>
-      <w:r>
-        <w:rPr>
-          <w:lang w:val="en-GB"/>
-        </w:rPr>
-        <w:t xml:space="preserve"> will feature various complex mechanics such as:</w:t>
+        <w:t>HullBreaker will feature various complex mechanics such as:</w:t>
       </w:r>
     </w:p>
     <w:p>
@@ -4258,21 +4250,7 @@
         <w:rPr>
           <w:lang w:val="en-GB"/>
         </w:rPr>
-        <w:t xml:space="preserve">Procedurally generated solar systems which will contain many unique and generated planets and events to keep the game feeling new and to increase </w:t>
-      </w:r>
-      <w:proofErr w:type="spellStart"/>
-      <w:r>
-        <w:rPr>
-          <w:lang w:val="en-GB"/>
-        </w:rPr>
-        <w:t>replayability</w:t>
-      </w:r>
-      <w:proofErr w:type="spellEnd"/>
-      <w:r>
-        <w:rPr>
-          <w:lang w:val="en-GB"/>
-        </w:rPr>
-        <w:t>.</w:t>
+        <w:t>Procedurally generated solar systems which will contain many unique and generated planets and events to keep the game feeling new and to increase replayability.</w:t>
       </w:r>
     </w:p>
     <w:p>
@@ -4351,104 +4329,66 @@
           <w:lang w:val="en-GB"/>
         </w:rPr>
       </w:pPr>
-      <w:proofErr w:type="spellStart"/>
       <w:r>
         <w:rPr>
           <w:lang w:val="en-GB"/>
         </w:rPr>
-        <w:t>HullBreaker</w:t>
-      </w:r>
-      <w:proofErr w:type="spellEnd"/>
-      <w:r>
+        <w:t xml:space="preserve">HullBreaker will do two things differently from standard card battler roguelikes, feature a unique deck building system based around modular ship building and having an open world navigation map free for the player to traverse fully. </w:t>
+      </w:r>
+    </w:p>
+    <w:p>
+      <w:pPr>
         <w:rPr>
           <w:lang w:val="en-GB"/>
         </w:rPr>
-        <w:t xml:space="preserve"> will do two things differently from standard card battler roguelikes, feature a unique deck building system based around modular ship building and having an open world navigation map free for the player to traverse fully. </w:t>
-      </w:r>
-    </w:p>
-    <w:p>
-      <w:pPr>
+      </w:pPr>
+      <w:r>
         <w:rPr>
           <w:lang w:val="en-GB"/>
         </w:rPr>
-      </w:pPr>
-      <w:proofErr w:type="spellStart"/>
-      <w:r>
+        <w:t xml:space="preserve">HullBreakers deck building system is one that is completely unique to itself and is a mechanic not seen in other games of its genre. The modular deck building system adds additional layers of depth to the players decision making and deck building strategy. </w:t>
+      </w:r>
+    </w:p>
+    <w:p>
+      <w:pPr>
         <w:rPr>
           <w:lang w:val="en-GB"/>
         </w:rPr>
-        <w:t>HullBreakers</w:t>
-      </w:r>
-      <w:proofErr w:type="spellEnd"/>
+      </w:pPr>
       <w:r>
         <w:rPr>
           <w:lang w:val="en-GB"/>
         </w:rPr>
-        <w:t xml:space="preserve"> deck building system is one that is completely unique to itself and is a mechanic not seen in other games of its genre. The modular deck building system adds additional layers of depth to the players decision making and deck building strategy. </w:t>
-      </w:r>
-    </w:p>
-    <w:p>
-      <w:pPr>
+        <w:t>Open world navigation is also a mechanic not commonly seen in roguelike games. Many roguelikes follow a linear stage progression system, but HullBreaker makes use of a single large scale, procedurally generated map that allows the player to freely explore previously visited routes and conquer all encounters in each zone before progressing.</w:t>
+      </w:r>
+    </w:p>
+    <w:p>
+      <w:pPr>
+        <w:pStyle w:val="Heading3"/>
         <w:rPr>
           <w:lang w:val="en-GB"/>
         </w:rPr>
       </w:pPr>
+      <w:bookmarkStart w:id="11" w:name="_Toc152771956"/>
       <w:r>
         <w:rPr>
           <w:lang w:val="en-GB"/>
         </w:rPr>
-        <w:t xml:space="preserve">Open world navigation is also a mechanic not commonly seen in roguelike games. Many roguelikes follow a linear stage progression system, but </w:t>
-      </w:r>
-      <w:proofErr w:type="spellStart"/>
-      <w:r>
+        <w:t>3.7.3 Breadth</w:t>
+      </w:r>
+      <w:bookmarkEnd w:id="11"/>
+    </w:p>
+    <w:p>
+      <w:pPr>
         <w:rPr>
           <w:lang w:val="en-GB"/>
         </w:rPr>
-        <w:t>HullBreaker</w:t>
-      </w:r>
-      <w:proofErr w:type="spellEnd"/>
+      </w:pPr>
       <w:r>
         <w:rPr>
           <w:lang w:val="en-GB"/>
         </w:rPr>
-        <w:t xml:space="preserve"> makes use of a single large scale, procedurally generated map that allows the player to freely explore previously visited routes and conquer all encounters in each zone before progressing.</w:t>
-      </w:r>
-    </w:p>
-    <w:p>
-      <w:pPr>
-        <w:pStyle w:val="Heading3"/>
-        <w:rPr>
-          <w:lang w:val="en-GB"/>
-        </w:rPr>
-      </w:pPr>
-      <w:bookmarkStart w:id="11" w:name="_Toc152771956"/>
-      <w:r>
-        <w:rPr>
-          <w:lang w:val="en-GB"/>
-        </w:rPr>
-        <w:t>3.7.3 Breadth</w:t>
-      </w:r>
-      <w:bookmarkEnd w:id="11"/>
-    </w:p>
-    <w:p>
-      <w:pPr>
-        <w:rPr>
-          <w:lang w:val="en-GB"/>
-        </w:rPr>
-      </w:pPr>
-      <w:proofErr w:type="spellStart"/>
-      <w:r>
-        <w:rPr>
-          <w:lang w:val="en-GB"/>
-        </w:rPr>
-        <w:t>HullBreaker</w:t>
-      </w:r>
-      <w:proofErr w:type="spellEnd"/>
-      <w:r>
-        <w:rPr>
-          <w:lang w:val="en-GB"/>
-        </w:rPr>
-        <w:t xml:space="preserve"> will feature three areas the player can traverse in the large world map, The Inner System, The Middle System and The Outer Worlds. Each area will have a variety of encounters the player may come across such as enemy ships, broken </w:t>
+        <w:t xml:space="preserve">HullBreaker will feature three areas the player can traverse in the large world map, The Inner System, The Middle System and The Outer Worlds. Each area will have a variety of encounters the player may come across such as enemy ships, broken </w:t>
       </w:r>
       <w:r>
         <w:rPr>
@@ -4464,19 +4404,11 @@
           <w:lang w:val="en-GB"/>
         </w:rPr>
       </w:pPr>
-      <w:proofErr w:type="spellStart"/>
       <w:r>
         <w:rPr>
           <w:lang w:val="en-GB"/>
         </w:rPr>
-        <w:t>HullBreakers</w:t>
-      </w:r>
-      <w:proofErr w:type="spellEnd"/>
-      <w:r>
-        <w:rPr>
-          <w:lang w:val="en-GB"/>
-        </w:rPr>
-        <w:t xml:space="preserve"> deck unique deck constructing mechanic features many ship parts and cards provided by said parts. Ship parts come in a variety of sizes and can provide many different effects when attached to the players ship, these effects include but are not limited to:</w:t>
+        <w:t>HullBreakers deck unique deck constructing mechanic features many ship parts and cards provided by said parts. Ship parts come in a variety of sizes and can provide many different effects when attached to the players ship, these effects include but are not limited to:</w:t>
       </w:r>
     </w:p>
     <w:p>
@@ -4530,21 +4462,7 @@
         <w:rPr>
           <w:lang w:val="en-GB"/>
         </w:rPr>
-        <w:t xml:space="preserve">Providing passive in-combat effects (Additional health, Enemy </w:t>
-      </w:r>
-      <w:proofErr w:type="spellStart"/>
-      <w:r>
-        <w:rPr>
-          <w:lang w:val="en-GB"/>
-        </w:rPr>
-        <w:t>debuffs</w:t>
-      </w:r>
-      <w:proofErr w:type="spellEnd"/>
-      <w:r>
-        <w:rPr>
-          <w:lang w:val="en-GB"/>
-        </w:rPr>
-        <w:t>, etc.)</w:t>
+        <w:t>Providing passive in-combat effects (Additional health, Enemy debuffs, etc.)</w:t>
       </w:r>
     </w:p>
     <w:p>
@@ -4647,21 +4565,7 @@
         <w:rPr>
           <w:lang w:val="en-GB"/>
         </w:rPr>
-        <w:t xml:space="preserve">Buffing and </w:t>
-      </w:r>
-      <w:proofErr w:type="spellStart"/>
-      <w:r>
-        <w:rPr>
-          <w:lang w:val="en-GB"/>
-        </w:rPr>
-        <w:t>Debuffing</w:t>
-      </w:r>
-      <w:proofErr w:type="spellEnd"/>
-      <w:r>
-        <w:rPr>
-          <w:lang w:val="en-GB"/>
-        </w:rPr>
-        <w:t>.</w:t>
+        <w:t>Buffing and Debuffing.</w:t>
       </w:r>
     </w:p>
     <w:p>
@@ -4692,35 +4596,7 @@
         <w:rPr>
           <w:lang w:val="en-GB"/>
         </w:rPr>
-        <w:t xml:space="preserve">While navigating the game world the player can also encounter areas such as shops for ship parts, vendors to sell their extra ship parts, random events, enemies, mini </w:t>
-      </w:r>
-      <w:proofErr w:type="gramStart"/>
-      <w:r>
-        <w:rPr>
-          <w:lang w:val="en-GB"/>
-        </w:rPr>
-        <w:t>bosses</w:t>
-      </w:r>
-      <w:proofErr w:type="gramEnd"/>
-      <w:r>
-        <w:rPr>
-          <w:lang w:val="en-GB"/>
-        </w:rPr>
-        <w:t xml:space="preserve"> and area bosses. This world the player navigates is a large solar system map split up into three concentric ring areas which make up the world of </w:t>
-      </w:r>
-      <w:proofErr w:type="spellStart"/>
-      <w:r>
-        <w:rPr>
-          <w:lang w:val="en-GB"/>
-        </w:rPr>
-        <w:t>HullBreaker</w:t>
-      </w:r>
-      <w:proofErr w:type="spellEnd"/>
-      <w:r>
-        <w:rPr>
-          <w:lang w:val="en-GB"/>
-        </w:rPr>
-        <w:t xml:space="preserve">. </w:t>
+        <w:t xml:space="preserve">While navigating the game world the player can also encounter areas such as shops for ship parts, vendors to sell their extra ship parts, random events, enemies, mini bosses and area bosses. This world the player navigates is a large solar system map split up into three concentric ring areas which make up the world of HullBreaker. </w:t>
       </w:r>
     </w:p>
     <w:p>
@@ -4816,21 +4692,7 @@
         <w:rPr>
           <w:lang w:val="en-GB"/>
         </w:rPr>
-        <w:t xml:space="preserve">Procedural Generation, in simple terms, is the creation of data by computers. This data can be theoretically anything but where procedural generation is most used is the creation of content for video games and various media. Procedural generation is </w:t>
-      </w:r>
-      <w:proofErr w:type="gramStart"/>
-      <w:r>
-        <w:rPr>
-          <w:lang w:val="en-GB"/>
-        </w:rPr>
-        <w:t>most commonly used</w:t>
-      </w:r>
-      <w:proofErr w:type="gramEnd"/>
-      <w:r>
-        <w:rPr>
-          <w:lang w:val="en-GB"/>
-        </w:rPr>
-        <w:t xml:space="preserve"> for the creation of content and assets which possesses random elements or would be tedious to create manually. In the modern-day procedural generation is mostly associated with the generation of maps and terrain in games such as “Minecraft” and “Terraria”. It is also heavily associated with the “roguelike” genre of games, having become a core aspect of the genre over the past four decades with some of the first games of the genre making use of procedural generation for level generation, the most notable of which being “Rogue” the early 1980’s dungeon crawler known for inspiring the genre.</w:t>
+        <w:t>Procedural Generation, in simple terms, is the creation of data by computers. This data can be theoretically anything but where procedural generation is most used is the creation of content for video games and various media. Procedural generation is most commonly used for the creation of content and assets which possesses random elements or would be tedious to create manually. In the modern-day procedural generation is mostly associated with the generation of maps and terrain in games such as “Minecraft” and “Terraria”. It is also heavily associated with the “roguelike” genre of games, having become a core aspect of the genre over the past four decades with some of the first games of the genre making use of procedural generation for level generation, the most notable of which being “Rogue” the early 1980’s dungeon crawler known for inspiring the genre.</w:t>
       </w:r>
     </w:p>
     <w:p>
@@ -4863,46 +4725,45 @@
         <w:rPr>
           <w:lang w:val="en-GB"/>
         </w:rPr>
-        <w:t xml:space="preserve">On the opposite side of this spectrum however lies the downsides of procedural generation with the most notable of them being increased randomness, difficulty adding scripted events and it being more taxing on hardware. All though adding randomness to a game can increase </w:t>
-      </w:r>
-      <w:proofErr w:type="spellStart"/>
-      <w:r>
+        <w:t xml:space="preserve">On the opposite side of this spectrum however lies the downsides of procedural generation with the most notable of them being increased randomness, difficulty adding scripted events and it being more taxing on hardware. All though adding randomness to a game can increase it’s replay value it can also act as great detriment towards the balance of the game. The generation could cause scenarios where the player is unable to progress or even miss important events. A game that demonstrates the rights and wrongs of procedural generation would be “Risk of Rain”. </w:t>
+      </w:r>
+    </w:p>
+    <w:p>
+      <w:pPr>
         <w:rPr>
           <w:lang w:val="en-GB"/>
         </w:rPr>
-        <w:t>it’s</w:t>
-      </w:r>
-      <w:proofErr w:type="spellEnd"/>
+      </w:pPr>
       <w:r>
         <w:rPr>
           <w:lang w:val="en-GB"/>
         </w:rPr>
-        <w:t xml:space="preserve"> replay value it can also act as great detriment towards the balance of the game. The generation could cause scenarios where the player is unable to progress or even miss important events. A game that demonstrates the rights and wrongs of procedural generation would be “Risk of Rain”. </w:t>
-      </w:r>
-    </w:p>
-    <w:p>
-      <w:pPr>
+        <w:t>“Risk of Rain” is a roguelike where the stages the player must progress are procedurally generated, with treasure and the exit being randomly place across the stage. The game is praised for its addictive gameplay and difficulty, but it has also seen its fair share of detraction due to how the generation of its treasure and, most importantly, stage exits can at times be inaccessible. This makes the game somewhat of a balancing nightmare due to its heavy utilization of procedural generation, sometimes causing the player to receive an overwhelming number of items by the end of the first stage or to get close to none on subsequent playthroughs. This proves that too much variance can be a detriment to games that wish to incorporate procedural generation. The developers of “Risk of Rain” did correct this issue in t</w:t>
+      </w:r>
+      <w:r>
         <w:rPr>
           <w:lang w:val="en-GB"/>
         </w:rPr>
-      </w:pPr>
+        <w:t>he</w:t>
+      </w:r>
       <w:r>
         <w:rPr>
           <w:lang w:val="en-GB"/>
         </w:rPr>
-        <w:t>“Risk of Rain” is a roguelike where the stages the player must progress are procedurally generated, with treasure and the exit being randomly place across the stage. The game is praised for its addictive gameplay and difficulty, but it has also seen its fair share of detraction due to how the generation of its treasure and, most importantly, stage exits can at times be inaccessible. This makes the game somewhat of a balancing nightmare due to its heavy utilization of procedural generation, sometimes causing the player to receive an overwhelming number of items by the end of the first stage or to get close to none on subsequent playthroughs. This proves that too much variance can be a detriment to games that wish to incorporate procedural generation. The developers of “Risk of Rain” did correct this issue in t</w:t>
-      </w:r>
-      <w:r>
+        <w:t xml:space="preserve"> sequel “Risk of Rain 2” by reducing what areas of stages could be procedurally generated, guaranteeing a minimum number of treasure chest that can spawn on each stage and by limiting the positions the stage exit could spawn on to only several positions on the stage that player is assured to reach.</w:t>
+      </w:r>
+    </w:p>
+    <w:p>
+      <w:pPr>
         <w:rPr>
           <w:lang w:val="en-GB"/>
         </w:rPr>
-        <w:t>he</w:t>
-      </w:r>
+      </w:pPr>
       <w:r>
         <w:rPr>
           <w:lang w:val="en-GB"/>
         </w:rPr>
-        <w:t xml:space="preserve"> sequel “Risk of Rain 2” by reducing what areas of stages could be procedurally generated, guaranteeing a minimum number of treasure chest that can spawn on each stage and by limiting the positions the stage exit could spawn on to only several positions on the stage that player is assured to reach.</w:t>
+        <w:t>This style of procedural generation with limits works wonders by still allowing the game to be varied while not causing situations in which the game is unbeatable.</w:t>
       </w:r>
     </w:p>
     <w:p>
@@ -4915,8 +4776,18 @@
         <w:rPr>
           <w:lang w:val="en-GB"/>
         </w:rPr>
-        <w:t>This style of procedural generation with limits works wonders by still allowing the game to be varied while not causing situations in which the game is unbeatable.</w:t>
-      </w:r>
+        <w:t>HullBreaker will use this limited procedural generation to create the navigation system for the stages of the game as it will help to create the addictive gameplay loop desired for the game and assist in retaining control of game balance.</w:t>
+      </w:r>
+    </w:p>
+    <w:p>
+      <w:pPr>
+        <w:pStyle w:val="Heading3"/>
+      </w:pPr>
+      <w:bookmarkStart w:id="15" w:name="_Toc152771960"/>
+      <w:r>
+        <w:t>4.1.2 Dynamic Difficulty</w:t>
+      </w:r>
+      <w:bookmarkEnd w:id="15"/>
     </w:p>
     <w:p>
       <w:pPr>
@@ -4924,73 +4795,38 @@
           <w:lang w:val="en-GB"/>
         </w:rPr>
       </w:pPr>
-      <w:proofErr w:type="spellStart"/>
       <w:r>
         <w:rPr>
           <w:lang w:val="en-GB"/>
         </w:rPr>
-        <w:t>HullBreaker</w:t>
-      </w:r>
-      <w:proofErr w:type="spellEnd"/>
-      <w:r>
+        <w:t xml:space="preserve">Dynamic Difficulty is the process of adjusting the various behaviours and stats in a game based on the performance of the player. These adjustments can be as simple as increasing enemy health and speed to addition of completely new enemies and scenarios depending on how well the player is performing. The players performance can be judge off a number of different statistics and many games have taken various different approaches to this. Some examples statistics that can be indicative of how challenged the player can be by the game include: </w:t>
+      </w:r>
+    </w:p>
+    <w:p>
+      <w:pPr>
+        <w:pStyle w:val="ListParagraph"/>
+        <w:numPr>
+          <w:ilvl w:val="0"/>
+          <w:numId w:val="12"/>
+        </w:numPr>
         <w:rPr>
           <w:lang w:val="en-GB"/>
         </w:rPr>
-        <w:t xml:space="preserve"> will use this limited procedural generation to create the navigation system for the stages of the game as it will help to create the addictive gameplay loop desired for the game and assist in retaining control of game balance.</w:t>
-      </w:r>
-    </w:p>
-    <w:p>
-      <w:pPr>
-        <w:pStyle w:val="Heading3"/>
-      </w:pPr>
-      <w:bookmarkStart w:id="15" w:name="_Toc152771960"/>
-      <w:r>
-        <w:t>4.1.2 Dynamic Difficulty</w:t>
-      </w:r>
-      <w:bookmarkEnd w:id="15"/>
-    </w:p>
-    <w:p>
-      <w:pPr>
+      </w:pPr>
+      <w:r>
         <w:rPr>
           <w:lang w:val="en-GB"/>
         </w:rPr>
-      </w:pPr>
-      <w:r>
-        <w:rPr>
-          <w:lang w:val="en-GB"/>
-        </w:rPr>
-        <w:t xml:space="preserve">Dynamic Difficulty is the process of adjusting the various behaviours and stats in a game based on the performance of the player. These adjustments can be as simple as increasing enemy health and speed to addition of completely new enemies and scenarios depending on how well the player is performing. The players performance can be judge off </w:t>
-      </w:r>
-      <w:proofErr w:type="gramStart"/>
-      <w:r>
-        <w:rPr>
-          <w:lang w:val="en-GB"/>
-        </w:rPr>
-        <w:t>a number of</w:t>
-      </w:r>
-      <w:proofErr w:type="gramEnd"/>
-      <w:r>
-        <w:rPr>
-          <w:lang w:val="en-GB"/>
-        </w:rPr>
-        <w:t xml:space="preserve"> different statistics and many games have taken various different approaches to this. Some examples statistics that can be indicative of how challenged the player can be by the game include: </w:t>
-      </w:r>
-    </w:p>
-    <w:p>
-      <w:pPr>
-        <w:rPr>
-          <w:lang w:val="en-GB"/>
-        </w:rPr>
-      </w:pPr>
-      <w:r>
-        <w:rPr>
-          <w:lang w:val="en-GB"/>
-        </w:rPr>
         <w:t>How much the health the player has lost.</w:t>
       </w:r>
     </w:p>
     <w:p>
       <w:pPr>
+        <w:pStyle w:val="ListParagraph"/>
+        <w:numPr>
+          <w:ilvl w:val="0"/>
+          <w:numId w:val="12"/>
+        </w:numPr>
         <w:rPr>
           <w:lang w:val="en-GB"/>
         </w:rPr>
@@ -5005,6 +4841,11 @@
     </w:p>
     <w:p>
       <w:pPr>
+        <w:pStyle w:val="ListParagraph"/>
+        <w:numPr>
+          <w:ilvl w:val="0"/>
+          <w:numId w:val="12"/>
+        </w:numPr>
         <w:rPr>
           <w:lang w:val="en-GB"/>
         </w:rPr>
@@ -5018,6 +4859,11 @@
     </w:p>
     <w:p>
       <w:pPr>
+        <w:pStyle w:val="ListParagraph"/>
+        <w:numPr>
+          <w:ilvl w:val="0"/>
+          <w:numId w:val="12"/>
+        </w:numPr>
         <w:rPr>
           <w:lang w:val="en-GB"/>
         </w:rPr>
@@ -5065,21 +4911,7 @@
         <w:rPr>
           <w:lang w:val="en-GB"/>
         </w:rPr>
-        <w:t xml:space="preserve">This way of measuring difficulty </w:t>
-      </w:r>
-      <w:proofErr w:type="spellStart"/>
-      <w:r>
-        <w:rPr>
-          <w:lang w:val="en-GB"/>
-        </w:rPr>
-        <w:t>how ever</w:t>
-      </w:r>
-      <w:proofErr w:type="spellEnd"/>
-      <w:r>
-        <w:rPr>
-          <w:lang w:val="en-GB"/>
-        </w:rPr>
-        <w:t xml:space="preserve"> can cause issues if not enough data is taken in to determine how well a player is doing. An example of this would be the dynamic difficulty in racing game “Mario Cart”. The further a player is to first place in “Mario Cart” the lower quality of items they will receive, with first place only being able to obtain two types of items. This form of single facetted difficulty scaling encourages a style of play where the player may choose to intentionally slow down to increase the quality of the items they receive. This can be in a positive and negative light as it is a form of strategic play, but it is also abusing the games dynamic difficulty to give the player an advantage they otherwise would not have. </w:t>
+        <w:t xml:space="preserve">This way of measuring difficulty how ever can cause issues if not enough data is taken in to determine how well a player is doing. An example of this would be the dynamic difficulty in racing game “Mario Cart”. The further a player is to first place in “Mario Cart” the lower quality of items they will receive, with first place only being able to obtain two types of items. This form of single facetted difficulty scaling encourages a style of play where the player may choose to intentionally slow down to increase the quality of the items they receive. This can be in a positive and negative light as it is a form of strategic play, but it is also abusing the games dynamic difficulty to give the player an advantage they otherwise would not have. </w:t>
       </w:r>
     </w:p>
     <w:p>
@@ -5123,23 +4955,7 @@
         <w:t xml:space="preserve"> </w:t>
       </w:r>
       <w:r>
-        <w:t>the game “</w:t>
-      </w:r>
-      <w:proofErr w:type="spellStart"/>
-      <w:r>
-        <w:t>Peglin</w:t>
-      </w:r>
-      <w:proofErr w:type="spellEnd"/>
-      <w:r>
-        <w:t>” with its combat system being very reminiscent of the puzzle game known as “</w:t>
-      </w:r>
-      <w:proofErr w:type="spellStart"/>
-      <w:r>
-        <w:t>Peggle</w:t>
-      </w:r>
-      <w:proofErr w:type="spellEnd"/>
-      <w:r>
-        <w:t>”.</w:t>
+        <w:t>the game “Peglin” with its combat system being very reminiscent of the puzzle game known as “Peggle”.</w:t>
       </w:r>
       <w:r>
         <w:t xml:space="preserve"> </w:t>
@@ -5157,15 +4973,7 @@
         <w:t xml:space="preserve"> </w:t>
       </w:r>
       <w:r>
-        <w:t xml:space="preserve">The most popular example of which, and the main inspiration for </w:t>
-      </w:r>
-      <w:proofErr w:type="spellStart"/>
-      <w:r>
-        <w:t>HullBreaker</w:t>
-      </w:r>
-      <w:proofErr w:type="spellEnd"/>
-      <w:r>
-        <w:t>, being “Slay the Spire”. In</w:t>
+        <w:t>The most popular example of which, and the main inspiration for HullBreaker, being “Slay the Spire”. In</w:t>
       </w:r>
       <w:r>
         <w:t xml:space="preserve"> </w:t>
@@ -5187,15 +4995,7 @@
         <w:t xml:space="preserve"> </w:t>
       </w:r>
       <w:r>
-        <w:t xml:space="preserve">gaining shield, adding temporary buffs, </w:t>
-      </w:r>
-      <w:proofErr w:type="spellStart"/>
-      <w:r>
-        <w:t>debuffing</w:t>
-      </w:r>
-      <w:proofErr w:type="spellEnd"/>
-      <w:r>
-        <w:t xml:space="preserve"> enemies, etc. “Slay the Spire” was the first game of its</w:t>
+        <w:t>gaining shield, adding temporary buffs, debuffing enemies, etc. “Slay the Spire” was the first game of its</w:t>
       </w:r>
       <w:r>
         <w:t xml:space="preserve"> </w:t>
@@ -5241,14 +5041,7 @@
     <w:p>
       <w:r>
         <w:br/>
-      </w:r>
-      <w:proofErr w:type="spellStart"/>
-      <w:r>
-        <w:t>HullBreaker</w:t>
-      </w:r>
-      <w:proofErr w:type="spellEnd"/>
-      <w:r>
-        <w:t xml:space="preserve"> combat system</w:t>
+        <w:t>HullBreaker combat system</w:t>
       </w:r>
       <w:r>
         <w:t xml:space="preserve"> is</w:t>
@@ -5266,17 +5059,17 @@
         <w:t xml:space="preserve"> </w:t>
       </w:r>
       <w:r>
-        <w:t xml:space="preserve">who will start with a certain ship. These ships are made of </w:t>
+        <w:t>who will start with a certain ship. These ships are made of modular parts that, when editing the ship, can</w:t>
+      </w:r>
+      <w:r>
+        <w:t xml:space="preserve"> </w:t>
+      </w:r>
+      <w:r>
+        <w:t xml:space="preserve">be detached or re-attached. </w:t>
       </w:r>
       <w:r>
         <w:lastRenderedPageBreak/>
-        <w:t>modular parts that, when editing the ship, can</w:t>
-      </w:r>
-      <w:r>
-        <w:t xml:space="preserve"> </w:t>
-      </w:r>
-      <w:r>
-        <w:t>be detached or re-attached. Depending on what ship parts are currently attached, cards will be added to</w:t>
+        <w:t>Depending on what ship parts are currently attached, cards will be added to</w:t>
       </w:r>
       <w:r>
         <w:t xml:space="preserve"> </w:t>
@@ -5329,35 +5122,7 @@
         <w:rPr>
           <w:highlight w:val="red"/>
         </w:rPr>
-        <w:t>RESEARCH MARKET WITH RESPECTS TO “</w:t>
-      </w:r>
-      <w:proofErr w:type="spellStart"/>
-      <w:r>
-        <w:rPr>
-          <w:highlight w:val="red"/>
-        </w:rPr>
-        <w:t>StS</w:t>
-      </w:r>
-      <w:proofErr w:type="spellEnd"/>
-      <w:r>
-        <w:rPr>
-          <w:highlight w:val="red"/>
-        </w:rPr>
-        <w:t>” AND “</w:t>
-      </w:r>
-      <w:proofErr w:type="spellStart"/>
-      <w:r>
-        <w:rPr>
-          <w:highlight w:val="red"/>
-        </w:rPr>
-        <w:t>RoR</w:t>
-      </w:r>
-      <w:proofErr w:type="spellEnd"/>
-      <w:r>
-        <w:rPr>
-          <w:highlight w:val="red"/>
-        </w:rPr>
-        <w:t>”</w:t>
+        <w:t>RESEARCH MARKET WITH RESPECTS TO “StS” AND “RoR”</w:t>
       </w:r>
     </w:p>
     <w:p>
@@ -5381,31 +5146,7 @@
         <w:t>is</w:t>
       </w:r>
       <w:r>
-        <w:t xml:space="preserve"> Risk of Rain (</w:t>
-      </w:r>
-      <w:proofErr w:type="spellStart"/>
-      <w:r>
-        <w:t>Hopoo</w:t>
-      </w:r>
-      <w:proofErr w:type="spellEnd"/>
-      <w:r>
-        <w:t xml:space="preserve"> Games, 2013) and Slay </w:t>
-      </w:r>
-      <w:proofErr w:type="gramStart"/>
-      <w:r>
-        <w:t>The</w:t>
-      </w:r>
-      <w:proofErr w:type="gramEnd"/>
-      <w:r>
-        <w:t xml:space="preserve"> Spire (</w:t>
-      </w:r>
-      <w:proofErr w:type="spellStart"/>
-      <w:r>
-        <w:t>MegaCrit</w:t>
-      </w:r>
-      <w:proofErr w:type="spellEnd"/>
-      <w:r>
-        <w:t>, 2017)</w:t>
+        <w:t xml:space="preserve"> Risk of Rain (Hopoo Games, 2013) and Slay The Spire (MegaCrit, 2017)</w:t>
       </w:r>
       <w:r>
         <w:t>.</w:t>
@@ -5413,37 +5154,13 @@
     </w:p>
     <w:p>
       <w:r>
-        <w:t xml:space="preserve">Slay The Spire is a rogue-like deck-building game developed by </w:t>
-      </w:r>
-      <w:proofErr w:type="spellStart"/>
-      <w:r>
-        <w:t>MegaCrit</w:t>
-      </w:r>
-      <w:proofErr w:type="spellEnd"/>
-      <w:r>
-        <w:t>. Released in 2017, the game combines elements of</w:t>
+        <w:t>Slay The Spire is a rogue-like deck-building game developed by MegaCrit. Released in 2017, the game combines elements of</w:t>
       </w:r>
       <w:r>
         <w:t xml:space="preserve"> the roguelike genre and traditional deck building games</w:t>
       </w:r>
       <w:r>
-        <w:t xml:space="preserve">. The unique aspect of Slay </w:t>
-      </w:r>
-      <w:proofErr w:type="gramStart"/>
-      <w:r>
-        <w:t>The</w:t>
-      </w:r>
-      <w:proofErr w:type="gramEnd"/>
-      <w:r>
-        <w:t xml:space="preserve"> Spire lies in its deck-building mechanics, allowing players to strategically choose and upgrade their cards during each playthrough. With a variety of character classes, relics, and constantly evolving challenges, the game offers a highly </w:t>
-      </w:r>
-      <w:proofErr w:type="spellStart"/>
-      <w:r>
-        <w:t>replayable</w:t>
-      </w:r>
-      <w:proofErr w:type="spellEnd"/>
-      <w:r>
-        <w:t xml:space="preserve"> experience, challenging players to devise new strategies and adapt to the ever-shifting dynamics of the </w:t>
+        <w:t xml:space="preserve">. The unique aspect of Slay The Spire lies in its deck-building mechanics, allowing players to strategically choose and upgrade their cards during each playthrough. With a variety of character classes, relics, and constantly evolving challenges, the game offers a highly replayable experience, challenging players to devise new strategies and adapt to the ever-shifting dynamics of the </w:t>
       </w:r>
       <w:r>
         <w:t>game</w:t>
@@ -5531,19 +5248,11 @@
     </w:p>
     <w:p>
       <w:r>
-        <w:t xml:space="preserve">Risk of Rain, developed by </w:t>
-      </w:r>
-      <w:proofErr w:type="spellStart"/>
-      <w:r>
-        <w:t>Hopoo</w:t>
-      </w:r>
-      <w:proofErr w:type="spellEnd"/>
-      <w:r>
-        <w:t xml:space="preserve"> Games and released in 2013, is a multiplayer rogue-like platformer that marries intense action with relentless difficulty. Set on a </w:t>
+        <w:t xml:space="preserve">Risk of Rain, developed by Hopoo Games and released in 2013, is a multiplayer rogue-like platformer that marries intense action with relentless difficulty. Set on a mysterious alien planet, players navigate procedurally generated levels while </w:t>
       </w:r>
       <w:r>
         <w:lastRenderedPageBreak/>
-        <w:t xml:space="preserve">mysterious alien planet, players navigate procedurally generated levels while battling hordes of hostile creatures. What sets Risk of Rain apart is its time-based difficulty progression – as time elapses, the game becomes progressively harder, demanding swift and strategic gameplay. With a diverse array of playable characters, each possessing unique abilities and skills, players must cooperate to survive the increasing challenges and uncover the secrets of the alien world. </w:t>
+        <w:t xml:space="preserve">battling hordes of hostile creatures. What sets Risk of Rain apart is its time-based difficulty progression – as time elapses, the game becomes progressively harder, demanding swift and strategic gameplay. With a diverse array of playable characters, each possessing unique abilities and skills, players must cooperate to survive the increasing challenges and uncover the secrets of the alien world. </w:t>
       </w:r>
       <w:r>
         <w:t>The game was also praised for its simplistic pixel art style being able to give tons of expression and personality to its characters with small sized pixelated graphics.</w:t>
@@ -5628,83 +5337,59 @@
     </w:p>
     <w:p>
       <w:r>
-        <w:t xml:space="preserve">Both Slay </w:t>
-      </w:r>
-      <w:proofErr w:type="gramStart"/>
-      <w:r>
-        <w:t>The</w:t>
-      </w:r>
-      <w:proofErr w:type="gramEnd"/>
-      <w:r>
-        <w:t xml:space="preserve"> Spire and Risk of Rain employ perma-death mechanics, adding a challenging dimension to each playthrough as </w:t>
+        <w:t xml:space="preserve">Both Slay The Spire and Risk of Rain employ perma-death mechanics, adding a challenging dimension to each playthrough as </w:t>
       </w:r>
       <w:r>
         <w:t>players</w:t>
       </w:r>
       <w:r>
-        <w:t xml:space="preserve"> face permanent consequences for failure. Additionally, both games feature a gradual progression system where players unlock items and upgrades over time. This dual approach, combining risk with persistent rewards, fosters </w:t>
-      </w:r>
-      <w:proofErr w:type="spellStart"/>
-      <w:r>
-        <w:t>replayability</w:t>
-      </w:r>
-      <w:proofErr w:type="spellEnd"/>
-      <w:r>
-        <w:t xml:space="preserve"> and strategic depth. Players must adapt and refine their strategies in the face of perma-death consequences while enjoying the satisfaction of unlocking new elements, ensuring each playthrough remains engaging and distinctive.</w:t>
-      </w:r>
-      <w:r>
-        <w:t xml:space="preserve"> These two mechanisms are core features also present in </w:t>
-      </w:r>
-      <w:proofErr w:type="spellStart"/>
-      <w:r>
-        <w:t>HullBreaker</w:t>
-      </w:r>
-      <w:proofErr w:type="spellEnd"/>
+        <w:t xml:space="preserve"> face permanent consequences for failure. Additionally, both games feature a gradual progression system where players unlock items and upgrades over time. This dual approach, combining risk with persistent rewards, fosters replayability and strategic depth. Players must adapt and refine their strategies in the face of perma-death consequences while enjoying the satisfaction of unlocking new elements, ensuring each playthrough remains engaging and distinctive.</w:t>
+      </w:r>
+      <w:r>
+        <w:t xml:space="preserve"> These two mechanisms are core features also present in HullBreaker.</w:t>
+      </w:r>
+    </w:p>
+    <w:p>
+      <w:pPr>
+        <w:pStyle w:val="Heading3"/>
+      </w:pPr>
+      <w:bookmarkStart w:id="20" w:name="_Toc152771965"/>
+      <w:r>
+        <w:t>4.2.3. Unique Selling Points</w:t>
+      </w:r>
+      <w:bookmarkEnd w:id="20"/>
+    </w:p>
+    <w:p>
+      <w:r>
+        <w:rPr>
+          <w:highlight w:val="red"/>
+        </w:rPr>
+        <w:t>TO BE ADDED WHEN FURTHER FLESHED OUT</w:t>
+      </w:r>
+    </w:p>
+    <w:p>
+      <w:pPr>
+        <w:pStyle w:val="Heading2"/>
+      </w:pPr>
+      <w:bookmarkStart w:id="21" w:name="_Toc152771966"/>
+      <w:r>
+        <w:t>4.3</w:t>
+      </w:r>
       <w:r>
         <w:t>.</w:t>
       </w:r>
+      <w:r>
+        <w:t xml:space="preserve"> Techni</w:t>
+      </w:r>
+      <w:r>
+        <w:t>cal Investigation</w:t>
+      </w:r>
+      <w:bookmarkEnd w:id="21"/>
     </w:p>
     <w:p>
       <w:pPr>
         <w:pStyle w:val="Heading3"/>
       </w:pPr>
-      <w:bookmarkStart w:id="20" w:name="_Toc152771965"/>
-      <w:r>
-        <w:t>4.2.3. Unique Selling Points</w:t>
-      </w:r>
-      <w:bookmarkEnd w:id="20"/>
-    </w:p>
-    <w:p>
-      <w:r>
-        <w:rPr>
-          <w:highlight w:val="red"/>
-        </w:rPr>
-        <w:t>TO BE ADDED WHEN FURTHER FLESHED OUT</w:t>
-      </w:r>
-    </w:p>
-    <w:p>
-      <w:pPr>
-        <w:pStyle w:val="Heading2"/>
-      </w:pPr>
-      <w:bookmarkStart w:id="21" w:name="_Toc152771966"/>
-      <w:r>
-        <w:t>4.3</w:t>
-      </w:r>
-      <w:r>
-        <w:t>.</w:t>
-      </w:r>
-      <w:r>
-        <w:t xml:space="preserve"> Techni</w:t>
-      </w:r>
-      <w:r>
-        <w:t>cal Investigation</w:t>
-      </w:r>
-      <w:bookmarkEnd w:id="21"/>
-    </w:p>
-    <w:p>
-      <w:pPr>
-        <w:pStyle w:val="Heading3"/>
-      </w:pPr>
       <w:bookmarkStart w:id="22" w:name="_Toc152771967"/>
       <w:r>
         <w:t>4.3.1. Target hardware for Deployment</w:t>
@@ -5712,13 +5397,8 @@
       <w:bookmarkEnd w:id="22"/>
     </w:p>
     <w:p>
-      <w:proofErr w:type="spellStart"/>
-      <w:r>
-        <w:t>HullBreaker</w:t>
-      </w:r>
-      <w:proofErr w:type="spellEnd"/>
-      <w:r>
-        <w:t xml:space="preserve"> will be available on PC</w:t>
+      <w:r>
+        <w:t>HullBreaker will be available on PC</w:t>
       </w:r>
       <w:r>
         <w:t xml:space="preserve">s running windows 8 or </w:t>
@@ -5770,13 +5450,8 @@
       <w:bookmarkEnd w:id="23"/>
     </w:p>
     <w:p>
-      <w:proofErr w:type="spellStart"/>
-      <w:r>
-        <w:t>HullBreaker</w:t>
-      </w:r>
-      <w:proofErr w:type="spellEnd"/>
-      <w:r>
-        <w:t xml:space="preserve"> will be developed on a PC with the following specifications:</w:t>
+      <w:r>
+        <w:t>HullBreaker will be developed on a PC with the following specifications:</w:t>
       </w:r>
     </w:p>
     <w:p>
@@ -5786,15 +5461,7 @@
     </w:p>
     <w:p>
       <w:r>
-        <w:t xml:space="preserve">Processor: AMD </w:t>
-      </w:r>
-      <w:proofErr w:type="spellStart"/>
-      <w:r>
-        <w:t>Ryzen</w:t>
-      </w:r>
-      <w:proofErr w:type="spellEnd"/>
-      <w:r>
-        <w:t xml:space="preserve"> 5 5600G</w:t>
+        <w:t>Processor: AMD Ryzen 5 5600G</w:t>
       </w:r>
     </w:p>
     <w:p>
@@ -5818,13 +5485,8 @@
       <w:bookmarkEnd w:id="24"/>
     </w:p>
     <w:p>
-      <w:proofErr w:type="spellStart"/>
-      <w:r>
-        <w:t>HullBreaker</w:t>
-      </w:r>
-      <w:proofErr w:type="spellEnd"/>
-      <w:r>
-        <w:t xml:space="preserve"> is made using the Unity game engine. </w:t>
+      <w:r>
+        <w:t xml:space="preserve">HullBreaker is made using the Unity game engine. </w:t>
       </w:r>
       <w:r>
         <w:t xml:space="preserve">Unity, developed by Unity Technologies, is a versatile game engine for creating 2D and 3D games across platforms. Known for its user-friendly interface and support for C# scripting, Unity is popular among </w:t>
@@ -5836,15 +5498,7 @@
         <w:t>developers.</w:t>
       </w:r>
       <w:r>
-        <w:t xml:space="preserve"> Unity was chosen as the game engine for </w:t>
-      </w:r>
-      <w:proofErr w:type="spellStart"/>
-      <w:r>
-        <w:t>HullBreaker</w:t>
-      </w:r>
-      <w:proofErr w:type="spellEnd"/>
-      <w:r>
-        <w:t xml:space="preserve"> as it has many features and various plugins that make development more streamlined and easier, especially for a one-person development team.</w:t>
+        <w:t xml:space="preserve"> Unity was chosen as the game engine for HullBreaker as it has many features and various plugins that make development more streamlined and easier, especially for a one-person development team.</w:t>
       </w:r>
     </w:p>
     <w:p>
@@ -5858,13 +5512,8 @@
       <w:bookmarkEnd w:id="25"/>
     </w:p>
     <w:p>
-      <w:proofErr w:type="spellStart"/>
-      <w:r>
-        <w:t>HullBreakers</w:t>
-      </w:r>
-      <w:proofErr w:type="spellEnd"/>
-      <w:r>
-        <w:t xml:space="preserve"> scripting language of choice is C#. </w:t>
+      <w:r>
+        <w:t xml:space="preserve">HullBreakers scripting language of choice is C#. </w:t>
       </w:r>
       <w:r>
         <w:t>C# (C sharp) is a modern, object-oriented programming language developed by Microsoft, renowned for its simplicity and efficiency in building applications across platforms. As an object-oriented language, C# promotes modular code organization, enhancing developers' ability to manage and scale projects effectively.</w:t>
@@ -5916,15 +5565,7 @@
     </w:p>
     <w:p>
       <w:r>
-        <w:t xml:space="preserve">The chosen methodology that </w:t>
-      </w:r>
-      <w:proofErr w:type="spellStart"/>
-      <w:r>
-        <w:t>HullBreaker</w:t>
-      </w:r>
-      <w:proofErr w:type="spellEnd"/>
-      <w:r>
-        <w:t xml:space="preserve"> uses for its development is Scrum.</w:t>
+        <w:t>The chosen methodology that HullBreaker uses for its development is Scrum.</w:t>
       </w:r>
     </w:p>
     <w:p>
@@ -5947,28 +5588,12 @@
         <w:t>developers</w:t>
       </w:r>
       <w:r>
-        <w:t xml:space="preserve"> to respond to changing requirements and market dynamics efficiently. The iterative nature of Scrum aligns well with the creative and iterative nature of game design, enabling developers to incorporate player feedback and </w:t>
-      </w:r>
-      <w:proofErr w:type="gramStart"/>
-      <w:r>
-        <w:t>make adjustments</w:t>
-      </w:r>
-      <w:proofErr w:type="gramEnd"/>
-      <w:r>
-        <w:t xml:space="preserve"> throughout the development cycle. This agile approach contributes to more predictable development timelines and higher-quality games as issues are identified and addressed early in the process.</w:t>
-      </w:r>
-    </w:p>
-    <w:p>
-      <w:r>
-        <w:t xml:space="preserve">Scrum was chosen as it allows for easier breakdowns of complex tasks into smaller manageable portions. Having smaller lists of tasks that are to be tackled at the start of each sprint makes the development of </w:t>
-      </w:r>
-      <w:proofErr w:type="spellStart"/>
-      <w:r>
-        <w:t>HullBreaker</w:t>
-      </w:r>
-      <w:proofErr w:type="spellEnd"/>
-      <w:r>
-        <w:t xml:space="preserve"> much easier. Here is a breakdown of the components of scrum that are and are not used in this project:</w:t>
+        <w:t xml:space="preserve"> to respond to changing requirements and market dynamics efficiently. The iterative nature of Scrum aligns well with the creative and iterative nature of game design, enabling developers to incorporate player feedback and make adjustments throughout the development cycle. This agile approach contributes to more predictable development timelines and higher-quality games as issues are identified and addressed early in the process.</w:t>
+      </w:r>
+    </w:p>
+    <w:p>
+      <w:r>
+        <w:t>Scrum was chosen as it allows for easier breakdowns of complex tasks into smaller manageable portions. Having smaller lists of tasks that are to be tackled at the start of each sprint makes the development of HullBreaker much easier. Here is a breakdown of the components of scrum that are and are not used in this project:</w:t>
       </w:r>
     </w:p>
     <w:tbl>
@@ -6470,11 +6095,9 @@
               <w:jc w:val="center"/>
               <w:cnfStyle w:val="100000000000" w:firstRow="1" w:lastRow="0" w:firstColumn="0" w:lastColumn="0" w:oddVBand="0" w:evenVBand="0" w:oddHBand="0" w:evenHBand="0" w:firstRowFirstColumn="0" w:firstRowLastColumn="0" w:lastRowFirstColumn="0" w:lastRowLastColumn="0"/>
             </w:pPr>
-            <w:proofErr w:type="spellStart"/>
             <w:r>
               <w:t>DevLogs</w:t>
             </w:r>
-            <w:proofErr w:type="spellEnd"/>
           </w:p>
         </w:tc>
       </w:tr>
@@ -6605,14 +6228,12 @@
               <w:cnfStyle w:val="000000100000" w:firstRow="0" w:lastRow="0" w:firstColumn="0" w:lastColumn="0" w:oddVBand="0" w:evenVBand="0" w:oddHBand="1" w:evenHBand="0" w:firstRowFirstColumn="0" w:firstRowLastColumn="0" w:lastRowFirstColumn="0" w:lastRowLastColumn="0"/>
             </w:pPr>
             <w:hyperlink r:id="rId10" w:history="1">
-              <w:proofErr w:type="spellStart"/>
               <w:r>
                 <w:rPr>
                   <w:rStyle w:val="Hyperlink"/>
                 </w:rPr>
                 <w:t>Devlog</w:t>
               </w:r>
-              <w:proofErr w:type="spellEnd"/>
             </w:hyperlink>
           </w:p>
         </w:tc>
@@ -6728,14 +6349,12 @@
               <w:cnfStyle w:val="000000000000" w:firstRow="0" w:lastRow="0" w:firstColumn="0" w:lastColumn="0" w:oddVBand="0" w:evenVBand="0" w:oddHBand="0" w:evenHBand="0" w:firstRowFirstColumn="0" w:firstRowLastColumn="0" w:lastRowFirstColumn="0" w:lastRowLastColumn="0"/>
             </w:pPr>
             <w:hyperlink r:id="rId11" w:history="1">
-              <w:proofErr w:type="spellStart"/>
               <w:r>
                 <w:rPr>
                   <w:rStyle w:val="Hyperlink"/>
                 </w:rPr>
                 <w:t>Devlog</w:t>
               </w:r>
-              <w:proofErr w:type="spellEnd"/>
             </w:hyperlink>
           </w:p>
         </w:tc>
@@ -6843,14 +6462,12 @@
               <w:cnfStyle w:val="000000100000" w:firstRow="0" w:lastRow="0" w:firstColumn="0" w:lastColumn="0" w:oddVBand="0" w:evenVBand="0" w:oddHBand="1" w:evenHBand="0" w:firstRowFirstColumn="0" w:firstRowLastColumn="0" w:lastRowFirstColumn="0" w:lastRowLastColumn="0"/>
             </w:pPr>
             <w:hyperlink r:id="rId12" w:history="1">
-              <w:proofErr w:type="spellStart"/>
               <w:r>
                 <w:rPr>
                   <w:rStyle w:val="Hyperlink"/>
                 </w:rPr>
                 <w:t>Devlog</w:t>
               </w:r>
-              <w:proofErr w:type="spellEnd"/>
             </w:hyperlink>
           </w:p>
         </w:tc>
@@ -6953,14 +6570,12 @@
               <w:cnfStyle w:val="000000000000" w:firstRow="0" w:lastRow="0" w:firstColumn="0" w:lastColumn="0" w:oddVBand="0" w:evenVBand="0" w:oddHBand="0" w:evenHBand="0" w:firstRowFirstColumn="0" w:firstRowLastColumn="0" w:lastRowFirstColumn="0" w:lastRowLastColumn="0"/>
             </w:pPr>
             <w:hyperlink r:id="rId13" w:history="1">
-              <w:proofErr w:type="spellStart"/>
               <w:r>
                 <w:rPr>
                   <w:rStyle w:val="Hyperlink"/>
                 </w:rPr>
                 <w:t>Devlog</w:t>
               </w:r>
-              <w:proofErr w:type="spellEnd"/>
             </w:hyperlink>
           </w:p>
         </w:tc>
@@ -7041,11 +6656,9 @@
               <w:jc w:val="center"/>
               <w:cnfStyle w:val="000000100000" w:firstRow="0" w:lastRow="0" w:firstColumn="0" w:lastColumn="0" w:oddVBand="0" w:evenVBand="0" w:oddHBand="1" w:evenHBand="0" w:firstRowFirstColumn="0" w:firstRowLastColumn="0" w:lastRowFirstColumn="0" w:lastRowLastColumn="0"/>
             </w:pPr>
-            <w:proofErr w:type="spellStart"/>
             <w:r>
               <w:t>Devlog</w:t>
             </w:r>
-            <w:proofErr w:type="spellEnd"/>
           </w:p>
         </w:tc>
       </w:tr>
@@ -7116,11 +6729,9 @@
               <w:jc w:val="center"/>
               <w:cnfStyle w:val="000000000000" w:firstRow="0" w:lastRow="0" w:firstColumn="0" w:lastColumn="0" w:oddVBand="0" w:evenVBand="0" w:oddHBand="0" w:evenHBand="0" w:firstRowFirstColumn="0" w:firstRowLastColumn="0" w:lastRowFirstColumn="0" w:lastRowLastColumn="0"/>
             </w:pPr>
-            <w:proofErr w:type="spellStart"/>
             <w:r>
               <w:t>Devlog</w:t>
             </w:r>
-            <w:proofErr w:type="spellEnd"/>
           </w:p>
         </w:tc>
       </w:tr>
@@ -7165,26 +6776,13 @@
       <w:bookmarkEnd w:id="31"/>
     </w:p>
     <w:p>
-      <w:proofErr w:type="spellStart"/>
-      <w:r>
-        <w:t>HullBreakers</w:t>
-      </w:r>
-      <w:proofErr w:type="spellEnd"/>
-      <w:r>
-        <w:t xml:space="preserve"> version control is managed using GitHub.</w:t>
-      </w:r>
-    </w:p>
-    <w:p>
-      <w:r>
-        <w:t xml:space="preserve">GitHub allows for easy linking with Unity projects </w:t>
-      </w:r>
-      <w:proofErr w:type="gramStart"/>
-      <w:r>
-        <w:t>and also</w:t>
-      </w:r>
-      <w:proofErr w:type="gramEnd"/>
-      <w:r>
-        <w:t xml:space="preserve"> has many useful features such as branching, which can be used for testing various version of the game and also functions to provide a backup for the games files in case it would become corrupted or somehow deleted.</w:t>
+      <w:r>
+        <w:t>HullBreakers version control is managed using GitHub.</w:t>
+      </w:r>
+    </w:p>
+    <w:p>
+      <w:r>
+        <w:t>GitHub allows for easy linking with Unity projects and also has many useful features such as branching, which can be used for testing various version of the game and also functions to provide a backup for the games files in case it would become corrupted or somehow deleted.</w:t>
       </w:r>
     </w:p>
     <w:p>
@@ -7600,15 +7198,7 @@
     </w:p>
     <w:p>
       <w:r>
-        <w:t xml:space="preserve">In </w:t>
-      </w:r>
-      <w:proofErr w:type="spellStart"/>
-      <w:r>
-        <w:t>HullBreaker</w:t>
-      </w:r>
-      <w:proofErr w:type="spellEnd"/>
-      <w:r>
-        <w:t xml:space="preserve"> the player progresses by exploring the current system they are in, defeating the system boss to progress to the next. Each system can take anywhere from 10 to 20 minutes to locate the boss without taking exploration time into the equation. Due to the open world navigation system of the game the player could choose to fully explore a system before progressing to the next to maximise their strength, however doing this will cause the games dynamic difficulty to ramp up enemy strength to account for the players increased power. As the defeat more enemies in a system an invisible stat called “Notoriety” will increase, enemy stats such as damage, health and even number of enemies will increase proportionally with this score. Even if the player defeats a system boss with a low notoriety score </w:t>
+        <w:t xml:space="preserve">In HullBreaker the player progresses by exploring the current system they are in, defeating the system boss to progress to the next. Each system can take anywhere from 10 to 20 minutes to locate the boss without taking exploration time into the equation. Due to the open world navigation system of the game the player could choose to fully explore a system before progressing to the next to maximise their strength, however doing this will cause the games dynamic difficulty to ramp up enemy strength to account for the players increased power. As the defeat more enemies in a system an invisible stat called “Notoriety” will increase, enemy stats such as damage, health and even number of enemies will increase proportionally with this score. Even if the player defeats a system boss with a low notoriety score </w:t>
       </w:r>
       <w:r>
         <w:t>it will be set to a flat amount upon entering the next system.</w:t>
@@ -7626,15 +7216,7 @@
     </w:p>
     <w:p>
       <w:r>
-        <w:t xml:space="preserve">The mission of the characters in </w:t>
-      </w:r>
-      <w:proofErr w:type="spellStart"/>
-      <w:r>
-        <w:t>HullBreaker</w:t>
-      </w:r>
-      <w:proofErr w:type="spellEnd"/>
-      <w:r>
-        <w:t xml:space="preserve"> varies between them but each character’s overall goal is to defeat the 3 system bosses. </w:t>
+        <w:t xml:space="preserve">The mission of the characters in HullBreaker varies between them but each character’s overall goal is to defeat the 3 system bosses. </w:t>
       </w:r>
     </w:p>
     <w:p>
@@ -7654,23 +7236,7 @@
     </w:p>
     <w:p>
       <w:r>
-        <w:t xml:space="preserve">The objective of </w:t>
-      </w:r>
-      <w:proofErr w:type="spellStart"/>
-      <w:r>
-        <w:t>HullBreaker</w:t>
-      </w:r>
-      <w:proofErr w:type="spellEnd"/>
-      <w:r>
-        <w:t xml:space="preserve"> is to defeat all three area bosses and take revenge on the </w:t>
-      </w:r>
-      <w:proofErr w:type="spellStart"/>
-      <w:r>
-        <w:t>HullBreakers</w:t>
-      </w:r>
-      <w:proofErr w:type="spellEnd"/>
-      <w:r>
-        <w:t xml:space="preserve"> Inc. executives.</w:t>
+        <w:t>The objective of HullBreaker is to defeat all three area bosses and take revenge on the HullBreakers Inc. executives.</w:t>
       </w:r>
     </w:p>
     <w:p>
@@ -7683,134 +7249,689 @@
       </w:r>
       <w:bookmarkEnd w:id="39"/>
     </w:p>
+    <w:p>
+      <w:r>
+        <w:t>The flow of the game and how fast it is played is largely dictated by the player and there play style.</w:t>
+      </w:r>
+      <w:r>
+        <w:t xml:space="preserve"> The player can choose to take as little encounters as possible and speed through the games content or explore each encounter and event for a longer game play experience. The slower more methodical playstyle may result in players gaining more power then initially intended but HullBreakers dynamic difficulty should counter act this issue.</w:t>
+      </w:r>
+    </w:p>
+    <w:p>
+      <w:pPr>
+        <w:pStyle w:val="Heading2"/>
+      </w:pPr>
+      <w:bookmarkStart w:id="40" w:name="_Toc152771985"/>
+      <w:r>
+        <w:t>6.2. Mechanics</w:t>
+      </w:r>
+      <w:bookmarkEnd w:id="40"/>
+    </w:p>
+    <w:p>
+      <w:pPr>
+        <w:pStyle w:val="Heading3"/>
+      </w:pPr>
+      <w:r>
+        <w:t>6.2.1. Navigation</w:t>
+      </w:r>
+    </w:p>
+    <w:p>
+      <w:r>
+        <w:t>HullBreakers navigation system is made to be open and expansive. The player will traverse the game world via a “Universe Map”, this map consists of three concentric rings containing encounter various planets or locations. These rings are our systems. These systems are named as such:</w:t>
+      </w:r>
+    </w:p>
+    <w:p>
+      <w:pPr>
+        <w:pStyle w:val="ListParagraph"/>
+        <w:numPr>
+          <w:ilvl w:val="0"/>
+          <w:numId w:val="13"/>
+        </w:numPr>
+      </w:pPr>
+      <w:r>
+        <w:t xml:space="preserve">The Inner System </w:t>
+      </w:r>
+      <w:r>
+        <w:t>/ “</w:t>
+      </w:r>
+      <w:r>
+        <w:rPr>
+          <w:highlight w:val="red"/>
+        </w:rPr>
+        <w:t>ALT NAME</w:t>
+      </w:r>
+      <w:r>
+        <w:t>”</w:t>
+      </w:r>
+    </w:p>
+    <w:p>
+      <w:pPr>
+        <w:pStyle w:val="ListParagraph"/>
+        <w:numPr>
+          <w:ilvl w:val="1"/>
+          <w:numId w:val="13"/>
+        </w:numPr>
+      </w:pPr>
+      <w:r>
+        <w:t>The Players starting point.</w:t>
+      </w:r>
+    </w:p>
+    <w:p>
+      <w:pPr>
+        <w:pStyle w:val="ListParagraph"/>
+        <w:numPr>
+          <w:ilvl w:val="1"/>
+          <w:numId w:val="13"/>
+        </w:numPr>
+      </w:pPr>
+      <w:r>
+        <w:t>Contains the easiest encounters and events.</w:t>
+      </w:r>
+    </w:p>
+    <w:p>
+      <w:pPr>
+        <w:pStyle w:val="ListParagraph"/>
+        <w:numPr>
+          <w:ilvl w:val="1"/>
+          <w:numId w:val="13"/>
+        </w:numPr>
+      </w:pPr>
+      <w:r>
+        <w:t>Has a central planet named “Hull-Haven”, a shop whose contents will update as the player progresses. (Each time a boss is defeated)</w:t>
+      </w:r>
+    </w:p>
+    <w:p>
+      <w:pPr>
+        <w:pStyle w:val="ListParagraph"/>
+        <w:numPr>
+          <w:ilvl w:val="1"/>
+          <w:numId w:val="13"/>
+        </w:numPr>
+      </w:pPr>
+      <w:r>
+        <w:lastRenderedPageBreak/>
+        <w:t>Contains the first boss.</w:t>
+      </w:r>
+    </w:p>
+    <w:p>
+      <w:pPr>
+        <w:pStyle w:val="ListParagraph"/>
+        <w:numPr>
+          <w:ilvl w:val="0"/>
+          <w:numId w:val="13"/>
+        </w:numPr>
+      </w:pPr>
+      <w:r>
+        <w:t>The Middle System / “The Planes”</w:t>
+      </w:r>
+    </w:p>
+    <w:p>
+      <w:pPr>
+        <w:pStyle w:val="ListParagraph"/>
+        <w:numPr>
+          <w:ilvl w:val="1"/>
+          <w:numId w:val="13"/>
+        </w:numPr>
+      </w:pPr>
+      <w:r>
+        <w:t>The System accessed after defeating the first boss.</w:t>
+      </w:r>
+    </w:p>
+    <w:p>
+      <w:pPr>
+        <w:pStyle w:val="ListParagraph"/>
+        <w:numPr>
+          <w:ilvl w:val="1"/>
+          <w:numId w:val="13"/>
+        </w:numPr>
+      </w:pPr>
+      <w:r>
+        <w:t>More difficult encounters and more diverse events.</w:t>
+      </w:r>
+    </w:p>
+    <w:p>
+      <w:pPr>
+        <w:pStyle w:val="ListParagraph"/>
+        <w:numPr>
+          <w:ilvl w:val="1"/>
+          <w:numId w:val="13"/>
+        </w:numPr>
+      </w:pPr>
+      <w:r>
+        <w:t>More likely to contain planets with shops or ship bays.</w:t>
+      </w:r>
+    </w:p>
+    <w:p>
+      <w:pPr>
+        <w:pStyle w:val="ListParagraph"/>
+        <w:numPr>
+          <w:ilvl w:val="1"/>
+          <w:numId w:val="13"/>
+        </w:numPr>
+      </w:pPr>
+      <w:r>
+        <w:t>Contains the second boss.</w:t>
+      </w:r>
+    </w:p>
+    <w:p>
+      <w:pPr>
+        <w:pStyle w:val="ListParagraph"/>
+        <w:numPr>
+          <w:ilvl w:val="0"/>
+          <w:numId w:val="13"/>
+        </w:numPr>
+      </w:pPr>
+      <w:r>
+        <w:t>The Outer System / “The Beyond”</w:t>
+      </w:r>
+    </w:p>
+    <w:p>
+      <w:pPr>
+        <w:pStyle w:val="ListParagraph"/>
+        <w:numPr>
+          <w:ilvl w:val="1"/>
+          <w:numId w:val="13"/>
+        </w:numPr>
+      </w:pPr>
+      <w:r>
+        <w:t xml:space="preserve">The System accessed after defeating the </w:t>
+      </w:r>
+      <w:r>
+        <w:t>second</w:t>
+      </w:r>
+      <w:r>
+        <w:t xml:space="preserve"> boss.</w:t>
+      </w:r>
+    </w:p>
+    <w:p>
+      <w:pPr>
+        <w:pStyle w:val="ListParagraph"/>
+        <w:numPr>
+          <w:ilvl w:val="1"/>
+          <w:numId w:val="13"/>
+        </w:numPr>
+      </w:pPr>
+      <w:r>
+        <w:t>Contains the most difficult encounters and events can prove more hazardous.</w:t>
+      </w:r>
+    </w:p>
+    <w:p>
+      <w:pPr>
+        <w:pStyle w:val="ListParagraph"/>
+        <w:numPr>
+          <w:ilvl w:val="1"/>
+          <w:numId w:val="13"/>
+        </w:numPr>
+      </w:pPr>
+      <w:r>
+        <w:t xml:space="preserve">Less </w:t>
+      </w:r>
+      <w:r>
+        <w:t>likely to contain planets with shops or ship bays</w:t>
+      </w:r>
+      <w:r>
+        <w:t xml:space="preserve"> but will contain higher value upgrades and ships.</w:t>
+      </w:r>
+    </w:p>
+    <w:p>
+      <w:pPr>
+        <w:pStyle w:val="ListParagraph"/>
+        <w:numPr>
+          <w:ilvl w:val="1"/>
+          <w:numId w:val="13"/>
+        </w:numPr>
+      </w:pPr>
+      <w:r>
+        <w:t xml:space="preserve">Contains the </w:t>
+      </w:r>
+      <w:r>
+        <w:t>third and final</w:t>
+      </w:r>
+      <w:r>
+        <w:t xml:space="preserve"> boss.</w:t>
+      </w:r>
+    </w:p>
+    <w:p>
+      <w:r>
+        <w:t xml:space="preserve">These systems all contain several “Destination points”. These points make up the spaces which the players fleet traverse. They can be empty and simply serve as a connection for more points or they could contain an encounter, event, shop, ship bay, etc. The player navigates these points via clicking a point adjacent to the one they reside in and choosing to travel there. This form of world map and navigation takes heavy inspiration from Stellaris (Paradox, 2016), a similarly sci-fi </w:t>
+      </w:r>
+      <w:r>
+        <w:t>space themed game.</w:t>
+      </w:r>
+    </w:p>
+    <w:p>
+      <w:pPr>
+        <w:keepNext/>
+      </w:pPr>
+      <w:r>
+        <w:rPr>
+          <w:noProof/>
+        </w:rPr>
+        <w:drawing>
+          <wp:inline distT="0" distB="0" distL="0" distR="0" wp14:anchorId="6D26480E" wp14:editId="0DD3322D">
+            <wp:extent cx="5731510" cy="4562475"/>
+            <wp:effectExtent l="0" t="0" r="2540" b="9525"/>
+            <wp:docPr id="936382934" name="Picture 1" descr="Stellaris Windows, Mac, Linux game - ModDB"/>
+            <wp:cNvGraphicFramePr>
+              <a:graphicFrameLocks xmlns:a="http://schemas.openxmlformats.org/drawingml/2006/main" noChangeAspect="1"/>
+            </wp:cNvGraphicFramePr>
+            <a:graphic xmlns:a="http://schemas.openxmlformats.org/drawingml/2006/main">
+              <a:graphicData uri="http://schemas.openxmlformats.org/drawingml/2006/picture">
+                <pic:pic xmlns:pic="http://schemas.openxmlformats.org/drawingml/2006/picture">
+                  <pic:nvPicPr>
+                    <pic:cNvPr id="0" name="Picture 1" descr="Stellaris Windows, Mac, Linux game - ModDB"/>
+                    <pic:cNvPicPr>
+                      <a:picLocks noChangeAspect="1" noChangeArrowheads="1"/>
+                    </pic:cNvPicPr>
+                  </pic:nvPicPr>
+                  <pic:blipFill>
+                    <a:blip r:embed="rId16" cstate="print">
+                      <a:extLst>
+                        <a:ext uri="{28A0092B-C50C-407E-A947-70E740481C1C}">
+                          <a14:useLocalDpi xmlns:a14="http://schemas.microsoft.com/office/drawing/2010/main" val="0"/>
+                        </a:ext>
+                      </a:extLst>
+                    </a:blip>
+                    <a:srcRect/>
+                    <a:stretch>
+                      <a:fillRect/>
+                    </a:stretch>
+                  </pic:blipFill>
+                  <pic:spPr bwMode="auto">
+                    <a:xfrm>
+                      <a:off x="0" y="0"/>
+                      <a:ext cx="5731510" cy="4562475"/>
+                    </a:xfrm>
+                    <a:prstGeom prst="rect">
+                      <a:avLst/>
+                    </a:prstGeom>
+                    <a:noFill/>
+                    <a:ln>
+                      <a:noFill/>
+                    </a:ln>
+                  </pic:spPr>
+                </pic:pic>
+              </a:graphicData>
+            </a:graphic>
+          </wp:inline>
+        </w:drawing>
+      </w:r>
+    </w:p>
+    <w:p>
+      <w:pPr>
+        <w:pStyle w:val="Caption"/>
+      </w:pPr>
+      <w:r>
+        <w:t xml:space="preserve">Figure </w:t>
+      </w:r>
+      <w:fldSimple w:instr=" SEQ Figure \* ARABIC ">
+        <w:r>
+          <w:rPr>
+            <w:noProof/>
+          </w:rPr>
+          <w:t>3</w:t>
+        </w:r>
+      </w:fldSimple>
+      <w:r>
+        <w:t xml:space="preserve"> - The default map type in stellaris</w:t>
+      </w:r>
+    </w:p>
+    <w:p>
+      <w:pPr>
+        <w:pStyle w:val="Heading3"/>
+      </w:pPr>
+      <w:r>
+        <w:lastRenderedPageBreak/>
+        <w:t>6.2.</w:t>
+      </w:r>
+      <w:r>
+        <w:t>2</w:t>
+      </w:r>
+      <w:r>
+        <w:t xml:space="preserve">. </w:t>
+      </w:r>
+      <w:r>
+        <w:t>Encounters and Events</w:t>
+      </w:r>
+    </w:p>
+    <w:p>
+      <w:r>
+        <w:t xml:space="preserve">When traversing the system map the player will find various encounter and event areas. </w:t>
+      </w:r>
+    </w:p>
+    <w:p>
+      <w:r>
+        <w:t>Encounters are when the player</w:t>
+      </w:r>
+      <w:r>
+        <w:t xml:space="preserve"> locates another fleet of ships</w:t>
+      </w:r>
+      <w:r>
+        <w:t xml:space="preserve"> </w:t>
+      </w:r>
+      <w:r>
+        <w:t>on a destination point.</w:t>
+      </w:r>
+      <w:r>
+        <w:t xml:space="preserve"> </w:t>
+      </w:r>
+      <w:r>
+        <w:t xml:space="preserve">If an adjacent point contains a hostile encounter, it will be displayed with a RED exclamation mark. If the encounter can be avoided via alternative means (e.g. Paying off the enemies, dialogue options, etc.) Then it will be displayed with a YELLOW </w:t>
+      </w:r>
+      <w:r>
+        <w:t>exclamation mark</w:t>
+      </w:r>
+      <w:r>
+        <w:t>. If the encounter point is friendly, it will be displayed with a GREEN exclamation mark. What determines if these encounter points are hostile or not is the players relations with various factions in the game.</w:t>
+      </w:r>
+    </w:p>
+    <w:p>
+      <w:r>
+        <w:t>Events can occur somewhat rarely on destination points.</w:t>
+      </w:r>
+      <w:r>
+        <w:t xml:space="preserve"> These are indicated on adjacent destination points with a question mark.</w:t>
+      </w:r>
+      <w:r>
+        <w:t xml:space="preserve"> Events vary wildly can contain any combination of free upgrades, an encounter, dialogue that can yield upgrades or encounters or both, etc. Examples of some events include:</w:t>
+      </w:r>
+    </w:p>
+    <w:p>
+      <w:pPr>
+        <w:pStyle w:val="ListParagraph"/>
+        <w:numPr>
+          <w:ilvl w:val="0"/>
+          <w:numId w:val="14"/>
+        </w:numPr>
+      </w:pPr>
+      <w:r>
+        <w:t>Asteroids – The player encounters an asteroid field:</w:t>
+      </w:r>
+    </w:p>
+    <w:p>
+      <w:pPr>
+        <w:pStyle w:val="ListParagraph"/>
+        <w:numPr>
+          <w:ilvl w:val="1"/>
+          <w:numId w:val="14"/>
+        </w:numPr>
+      </w:pPr>
+      <w:r>
+        <w:t>Avoid? – Skip event, nothing gained.</w:t>
+      </w:r>
+    </w:p>
+    <w:p>
+      <w:pPr>
+        <w:pStyle w:val="ListParagraph"/>
+        <w:numPr>
+          <w:ilvl w:val="1"/>
+          <w:numId w:val="14"/>
+        </w:numPr>
+      </w:pPr>
+      <w:r>
+        <w:t>Explore? –</w:t>
+      </w:r>
+    </w:p>
+    <w:p>
+      <w:pPr>
+        <w:pStyle w:val="ListParagraph"/>
+        <w:numPr>
+          <w:ilvl w:val="2"/>
+          <w:numId w:val="14"/>
+        </w:numPr>
+      </w:pPr>
+      <w:r>
+        <w:t>50% chance: Take X amount of damage.</w:t>
+      </w:r>
+    </w:p>
+    <w:p>
+      <w:pPr>
+        <w:pStyle w:val="ListParagraph"/>
+        <w:numPr>
+          <w:ilvl w:val="2"/>
+          <w:numId w:val="14"/>
+        </w:numPr>
+      </w:pPr>
+      <w:r>
+        <w:t>30% chance: Find an upgrade.</w:t>
+      </w:r>
+    </w:p>
+    <w:p>
+      <w:pPr>
+        <w:pStyle w:val="ListParagraph"/>
+        <w:numPr>
+          <w:ilvl w:val="2"/>
+          <w:numId w:val="14"/>
+        </w:numPr>
+      </w:pPr>
+      <w:r>
+        <w:t>15% chance: Nothing happens.</w:t>
+      </w:r>
+    </w:p>
+    <w:p>
+      <w:pPr>
+        <w:pStyle w:val="ListParagraph"/>
+        <w:numPr>
+          <w:ilvl w:val="2"/>
+          <w:numId w:val="14"/>
+        </w:numPr>
+      </w:pPr>
+      <w:r>
+        <w:t>5% chance: Unique encounter. (Elite Enemy)</w:t>
+      </w:r>
+    </w:p>
+    <w:p>
+      <w:pPr>
+        <w:pStyle w:val="ListParagraph"/>
+        <w:numPr>
+          <w:ilvl w:val="0"/>
+          <w:numId w:val="14"/>
+        </w:numPr>
+      </w:pPr>
+      <w:r>
+        <w:t xml:space="preserve">Enforcer </w:t>
+      </w:r>
+      <w:r>
+        <w:t>Checkpoint – The player encounters a</w:t>
+      </w:r>
+      <w:r>
+        <w:t>n enforcer checkpoint.</w:t>
+      </w:r>
+    </w:p>
+    <w:p>
+      <w:pPr>
+        <w:pStyle w:val="ListParagraph"/>
+        <w:numPr>
+          <w:ilvl w:val="1"/>
+          <w:numId w:val="14"/>
+        </w:numPr>
+      </w:pPr>
+      <w:r>
+        <w:t>If positive with enforcer faction – Free passage.</w:t>
+      </w:r>
+    </w:p>
+    <w:p>
+      <w:pPr>
+        <w:pStyle w:val="ListParagraph"/>
+        <w:numPr>
+          <w:ilvl w:val="1"/>
+          <w:numId w:val="14"/>
+        </w:numPr>
+      </w:pPr>
+      <w:r>
+        <w:t>If neutral with enforcer faction – Pay a fee.</w:t>
+      </w:r>
+    </w:p>
+    <w:p>
+      <w:pPr>
+        <w:pStyle w:val="ListParagraph"/>
+        <w:numPr>
+          <w:ilvl w:val="2"/>
+          <w:numId w:val="14"/>
+        </w:numPr>
+      </w:pPr>
+      <w:r>
+        <w:t>Cannot pay fee? – Encounter.</w:t>
+      </w:r>
+    </w:p>
+    <w:p>
+      <w:pPr>
+        <w:pStyle w:val="ListParagraph"/>
+        <w:numPr>
+          <w:ilvl w:val="1"/>
+          <w:numId w:val="14"/>
+        </w:numPr>
+      </w:pPr>
+      <w:r>
+        <w:t>If negative with enforcer faction – Encounter.</w:t>
+      </w:r>
+    </w:p>
+    <w:p>
+      <w:pPr>
+        <w:pStyle w:val="ListParagraph"/>
+        <w:numPr>
+          <w:ilvl w:val="0"/>
+          <w:numId w:val="14"/>
+        </w:numPr>
+      </w:pPr>
+      <w:r>
+        <w:t>And many more…</w:t>
+      </w:r>
+    </w:p>
+    <w:p>
+      <w:pPr>
+        <w:pStyle w:val="Heading3"/>
+      </w:pPr>
+      <w:r>
+        <w:t>6.2.</w:t>
+      </w:r>
+      <w:r>
+        <w:t>3</w:t>
+      </w:r>
+      <w:r>
+        <w:t xml:space="preserve">. </w:t>
+      </w:r>
+      <w:r>
+        <w:t>Factions</w:t>
+      </w:r>
+    </w:p>
+    <w:p>
+      <w:pPr>
+        <w:pStyle w:val="Heading2"/>
+      </w:pPr>
+      <w:bookmarkStart w:id="41" w:name="_Toc152771986"/>
+      <w:r>
+        <w:t>6.3.</w:t>
+      </w:r>
+      <w:r>
+        <w:t xml:space="preserve"> Screen Flow</w:t>
+      </w:r>
+      <w:bookmarkEnd w:id="41"/>
+    </w:p>
+    <w:p>
+      <w:pPr>
+        <w:pStyle w:val="Heading2"/>
+      </w:pPr>
+      <w:bookmarkStart w:id="42" w:name="_Toc152771987"/>
+      <w:r>
+        <w:t>6.4. Game Options</w:t>
+      </w:r>
+      <w:bookmarkEnd w:id="42"/>
+    </w:p>
+    <w:p>
+      <w:pPr>
+        <w:pStyle w:val="Heading2"/>
+      </w:pPr>
+      <w:bookmarkStart w:id="43" w:name="_Toc152771988"/>
+      <w:r>
+        <w:t>6.5. Replaying and Saving</w:t>
+      </w:r>
+      <w:bookmarkEnd w:id="43"/>
+    </w:p>
+    <w:p>
+      <w:pPr>
+        <w:pStyle w:val="Heading2"/>
+      </w:pPr>
+      <w:bookmarkStart w:id="44" w:name="_Toc152771989"/>
+      <w:r>
+        <w:t>6.6. Story and Narrative</w:t>
+      </w:r>
+      <w:bookmarkEnd w:id="44"/>
+    </w:p>
+    <w:p>
+      <w:pPr>
+        <w:pStyle w:val="Heading2"/>
+      </w:pPr>
+      <w:bookmarkStart w:id="45" w:name="_Toc152771990"/>
+      <w:r>
+        <w:t>6.7. Game World</w:t>
+      </w:r>
+      <w:bookmarkEnd w:id="45"/>
+    </w:p>
+    <w:p>
+      <w:pPr>
+        <w:pStyle w:val="Heading2"/>
+      </w:pPr>
+      <w:bookmarkStart w:id="46" w:name="_Toc152771991"/>
+      <w:r>
+        <w:t>6.8. Characters</w:t>
+      </w:r>
+      <w:bookmarkEnd w:id="46"/>
+    </w:p>
+    <w:p>
+      <w:pPr>
+        <w:pStyle w:val="Heading2"/>
+      </w:pPr>
+      <w:bookmarkStart w:id="47" w:name="_Toc152771992"/>
+      <w:r>
+        <w:t>6.9. Levels</w:t>
+      </w:r>
+      <w:bookmarkEnd w:id="47"/>
+    </w:p>
+    <w:p>
+      <w:pPr>
+        <w:pStyle w:val="Heading2"/>
+      </w:pPr>
+      <w:bookmarkStart w:id="48" w:name="_Toc152771993"/>
+      <w:r>
+        <w:t>6.10. Interface</w:t>
+      </w:r>
+      <w:bookmarkEnd w:id="48"/>
+    </w:p>
+    <w:p>
+      <w:pPr>
+        <w:pStyle w:val="Heading2"/>
+      </w:pPr>
+      <w:bookmarkStart w:id="49" w:name="_Toc152771994"/>
+      <w:r>
+        <w:t>6.11. Artificial Intelligence</w:t>
+      </w:r>
+      <w:bookmarkEnd w:id="49"/>
+    </w:p>
+    <w:p>
+      <w:pPr>
+        <w:pStyle w:val="Heading2"/>
+      </w:pPr>
+      <w:bookmarkStart w:id="50" w:name="_Toc152771995"/>
+      <w:r>
+        <w:t>6.12.</w:t>
+      </w:r>
+      <w:r>
+        <w:t xml:space="preserve"> Game Art</w:t>
+      </w:r>
+      <w:bookmarkEnd w:id="50"/>
+      <w:r>
+        <w:t xml:space="preserve"> </w:t>
+      </w:r>
+    </w:p>
     <w:p/>
     <w:p>
       <w:pPr>
-        <w:pStyle w:val="Heading2"/>
-      </w:pPr>
-      <w:bookmarkStart w:id="40" w:name="_Toc152771985"/>
+        <w:pStyle w:val="Heading1"/>
+      </w:pPr>
+      <w:bookmarkStart w:id="51" w:name="_Toc152771996"/>
       <w:r>
         <w:lastRenderedPageBreak/>
-        <w:t>6.2. Mechanics</w:t>
-      </w:r>
-      <w:bookmarkEnd w:id="40"/>
-    </w:p>
-    <w:p>
-      <w:pPr>
-        <w:pStyle w:val="Heading2"/>
-      </w:pPr>
-      <w:bookmarkStart w:id="41" w:name="_Toc152771986"/>
-      <w:r>
-        <w:t>6.3.</w:t>
-      </w:r>
-      <w:r>
-        <w:t xml:space="preserve"> Screen Flow</w:t>
-      </w:r>
-      <w:bookmarkEnd w:id="41"/>
-    </w:p>
-    <w:p>
-      <w:pPr>
-        <w:pStyle w:val="Heading2"/>
-      </w:pPr>
-      <w:bookmarkStart w:id="42" w:name="_Toc152771987"/>
-      <w:r>
-        <w:t>6.4. Game Options</w:t>
-      </w:r>
-      <w:bookmarkEnd w:id="42"/>
-    </w:p>
-    <w:p>
-      <w:pPr>
-        <w:pStyle w:val="Heading2"/>
-      </w:pPr>
-      <w:bookmarkStart w:id="43" w:name="_Toc152771988"/>
-      <w:r>
-        <w:t>6.5. Replaying and Saving</w:t>
-      </w:r>
-      <w:bookmarkEnd w:id="43"/>
-    </w:p>
-    <w:p>
-      <w:pPr>
-        <w:pStyle w:val="Heading2"/>
-      </w:pPr>
-      <w:bookmarkStart w:id="44" w:name="_Toc152771989"/>
-      <w:r>
-        <w:t>6.6. Story and Narrative</w:t>
-      </w:r>
-      <w:bookmarkEnd w:id="44"/>
-    </w:p>
-    <w:p>
-      <w:pPr>
-        <w:pStyle w:val="Heading2"/>
-      </w:pPr>
-      <w:bookmarkStart w:id="45" w:name="_Toc152771990"/>
-      <w:r>
-        <w:t>6.7. Game World</w:t>
-      </w:r>
-      <w:bookmarkEnd w:id="45"/>
-    </w:p>
-    <w:p>
-      <w:pPr>
-        <w:pStyle w:val="Heading2"/>
-      </w:pPr>
-      <w:bookmarkStart w:id="46" w:name="_Toc152771991"/>
-      <w:r>
-        <w:t>6.8. Characters</w:t>
-      </w:r>
-      <w:bookmarkEnd w:id="46"/>
-    </w:p>
-    <w:p>
-      <w:pPr>
-        <w:pStyle w:val="Heading2"/>
-      </w:pPr>
-      <w:bookmarkStart w:id="47" w:name="_Toc152771992"/>
-      <w:r>
-        <w:t>6.9. Levels</w:t>
-      </w:r>
-      <w:bookmarkEnd w:id="47"/>
-    </w:p>
-    <w:p>
-      <w:pPr>
-        <w:pStyle w:val="Heading2"/>
-      </w:pPr>
-      <w:bookmarkStart w:id="48" w:name="_Toc152771993"/>
-      <w:r>
-        <w:t>6.10. Interface</w:t>
-      </w:r>
-      <w:bookmarkEnd w:id="48"/>
-    </w:p>
-    <w:p>
-      <w:pPr>
-        <w:pStyle w:val="Heading2"/>
-      </w:pPr>
-      <w:bookmarkStart w:id="49" w:name="_Toc152771994"/>
-      <w:r>
-        <w:t>6.11. Artificial Intelligence</w:t>
-      </w:r>
-      <w:bookmarkEnd w:id="49"/>
-    </w:p>
-    <w:p>
-      <w:pPr>
-        <w:pStyle w:val="Heading2"/>
-      </w:pPr>
-      <w:bookmarkStart w:id="50" w:name="_Toc152771995"/>
-      <w:r>
-        <w:t>6.12.</w:t>
-      </w:r>
-      <w:r>
-        <w:t xml:space="preserve"> Game Art</w:t>
-      </w:r>
-      <w:bookmarkEnd w:id="50"/>
-      <w:r>
-        <w:t xml:space="preserve"> </w:t>
-      </w:r>
-    </w:p>
-    <w:p/>
-    <w:p>
-      <w:pPr>
-        <w:pStyle w:val="Heading1"/>
-      </w:pPr>
-      <w:bookmarkStart w:id="51" w:name="_Toc152771996"/>
-      <w:r>
         <w:t>7. Appendices</w:t>
       </w:r>
       <w:bookmarkEnd w:id="51"/>
@@ -7891,7 +8012,7 @@
       </w:pPr>
     </w:p>
     <w:sectPr>
-      <w:footerReference w:type="default" r:id="rId16"/>
+      <w:footerReference w:type="default" r:id="rId17"/>
       <w:pgSz w:w="11906" w:h="16838"/>
       <w:pgMar w:top="1440" w:right="1440" w:bottom="1440" w:left="1440" w:header="708" w:footer="708" w:gutter="0"/>
       <w:cols w:space="708"/>
@@ -8605,6 +8726,119 @@
     </w:lvl>
   </w:abstractNum>
   <w:abstractNum w:abstractNumId="5" w15:restartNumberingAfterBreak="0">
+    <w:nsid w:val="51DF31E2"/>
+    <w:multiLevelType w:val="hybridMultilevel"/>
+    <w:tmpl w:val="ADAAE4F2"/>
+    <w:lvl w:ilvl="0" w:tplc="18090001">
+      <w:start w:val="1"/>
+      <w:numFmt w:val="bullet"/>
+      <w:lvlText w:val=""/>
+      <w:lvlJc w:val="left"/>
+      <w:pPr>
+        <w:ind w:left="720" w:hanging="360"/>
+      </w:pPr>
+      <w:rPr>
+        <w:rFonts w:ascii="Symbol" w:hAnsi="Symbol" w:hint="default"/>
+      </w:rPr>
+    </w:lvl>
+    <w:lvl w:ilvl="1" w:tplc="18090003" w:tentative="1">
+      <w:start w:val="1"/>
+      <w:numFmt w:val="bullet"/>
+      <w:lvlText w:val="o"/>
+      <w:lvlJc w:val="left"/>
+      <w:pPr>
+        <w:ind w:left="1440" w:hanging="360"/>
+      </w:pPr>
+      <w:rPr>
+        <w:rFonts w:ascii="Courier New" w:hAnsi="Courier New" w:cs="Courier New" w:hint="default"/>
+      </w:rPr>
+    </w:lvl>
+    <w:lvl w:ilvl="2" w:tplc="18090005" w:tentative="1">
+      <w:start w:val="1"/>
+      <w:numFmt w:val="bullet"/>
+      <w:lvlText w:val=""/>
+      <w:lvlJc w:val="left"/>
+      <w:pPr>
+        <w:ind w:left="2160" w:hanging="360"/>
+      </w:pPr>
+      <w:rPr>
+        <w:rFonts w:ascii="Wingdings" w:hAnsi="Wingdings" w:hint="default"/>
+      </w:rPr>
+    </w:lvl>
+    <w:lvl w:ilvl="3" w:tplc="18090001" w:tentative="1">
+      <w:start w:val="1"/>
+      <w:numFmt w:val="bullet"/>
+      <w:lvlText w:val=""/>
+      <w:lvlJc w:val="left"/>
+      <w:pPr>
+        <w:ind w:left="2880" w:hanging="360"/>
+      </w:pPr>
+      <w:rPr>
+        <w:rFonts w:ascii="Symbol" w:hAnsi="Symbol" w:hint="default"/>
+      </w:rPr>
+    </w:lvl>
+    <w:lvl w:ilvl="4" w:tplc="18090003" w:tentative="1">
+      <w:start w:val="1"/>
+      <w:numFmt w:val="bullet"/>
+      <w:lvlText w:val="o"/>
+      <w:lvlJc w:val="left"/>
+      <w:pPr>
+        <w:ind w:left="3600" w:hanging="360"/>
+      </w:pPr>
+      <w:rPr>
+        <w:rFonts w:ascii="Courier New" w:hAnsi="Courier New" w:cs="Courier New" w:hint="default"/>
+      </w:rPr>
+    </w:lvl>
+    <w:lvl w:ilvl="5" w:tplc="18090005" w:tentative="1">
+      <w:start w:val="1"/>
+      <w:numFmt w:val="bullet"/>
+      <w:lvlText w:val=""/>
+      <w:lvlJc w:val="left"/>
+      <w:pPr>
+        <w:ind w:left="4320" w:hanging="360"/>
+      </w:pPr>
+      <w:rPr>
+        <w:rFonts w:ascii="Wingdings" w:hAnsi="Wingdings" w:hint="default"/>
+      </w:rPr>
+    </w:lvl>
+    <w:lvl w:ilvl="6" w:tplc="18090001" w:tentative="1">
+      <w:start w:val="1"/>
+      <w:numFmt w:val="bullet"/>
+      <w:lvlText w:val=""/>
+      <w:lvlJc w:val="left"/>
+      <w:pPr>
+        <w:ind w:left="5040" w:hanging="360"/>
+      </w:pPr>
+      <w:rPr>
+        <w:rFonts w:ascii="Symbol" w:hAnsi="Symbol" w:hint="default"/>
+      </w:rPr>
+    </w:lvl>
+    <w:lvl w:ilvl="7" w:tplc="18090003" w:tentative="1">
+      <w:start w:val="1"/>
+      <w:numFmt w:val="bullet"/>
+      <w:lvlText w:val="o"/>
+      <w:lvlJc w:val="left"/>
+      <w:pPr>
+        <w:ind w:left="5760" w:hanging="360"/>
+      </w:pPr>
+      <w:rPr>
+        <w:rFonts w:ascii="Courier New" w:hAnsi="Courier New" w:cs="Courier New" w:hint="default"/>
+      </w:rPr>
+    </w:lvl>
+    <w:lvl w:ilvl="8" w:tplc="18090005" w:tentative="1">
+      <w:start w:val="1"/>
+      <w:numFmt w:val="bullet"/>
+      <w:lvlText w:val=""/>
+      <w:lvlJc w:val="left"/>
+      <w:pPr>
+        <w:ind w:left="6480" w:hanging="360"/>
+      </w:pPr>
+      <w:rPr>
+        <w:rFonts w:ascii="Wingdings" w:hAnsi="Wingdings" w:hint="default"/>
+      </w:rPr>
+    </w:lvl>
+  </w:abstractNum>
+  <w:abstractNum w:abstractNumId="6" w15:restartNumberingAfterBreak="0">
     <w:nsid w:val="565E1CEE"/>
     <w:multiLevelType w:val="hybridMultilevel"/>
     <w:tmpl w:val="137E1588"/>
@@ -8717,7 +8951,7 @@
       </w:rPr>
     </w:lvl>
   </w:abstractNum>
-  <w:abstractNum w:abstractNumId="6" w15:restartNumberingAfterBreak="0">
+  <w:abstractNum w:abstractNumId="7" w15:restartNumberingAfterBreak="0">
     <w:nsid w:val="57EF3A2C"/>
     <w:multiLevelType w:val="hybridMultilevel"/>
     <w:tmpl w:val="D4A413DC"/>
@@ -8830,7 +9064,120 @@
       </w:rPr>
     </w:lvl>
   </w:abstractNum>
-  <w:abstractNum w:abstractNumId="7" w15:restartNumberingAfterBreak="0">
+  <w:abstractNum w:abstractNumId="8" w15:restartNumberingAfterBreak="0">
+    <w:nsid w:val="589A61CC"/>
+    <w:multiLevelType w:val="hybridMultilevel"/>
+    <w:tmpl w:val="34064D32"/>
+    <w:lvl w:ilvl="0" w:tplc="18090001">
+      <w:start w:val="1"/>
+      <w:numFmt w:val="bullet"/>
+      <w:lvlText w:val=""/>
+      <w:lvlJc w:val="left"/>
+      <w:pPr>
+        <w:ind w:left="846" w:hanging="360"/>
+      </w:pPr>
+      <w:rPr>
+        <w:rFonts w:ascii="Symbol" w:hAnsi="Symbol" w:hint="default"/>
+      </w:rPr>
+    </w:lvl>
+    <w:lvl w:ilvl="1" w:tplc="18090003">
+      <w:start w:val="1"/>
+      <w:numFmt w:val="bullet"/>
+      <w:lvlText w:val="o"/>
+      <w:lvlJc w:val="left"/>
+      <w:pPr>
+        <w:ind w:left="1566" w:hanging="360"/>
+      </w:pPr>
+      <w:rPr>
+        <w:rFonts w:ascii="Courier New" w:hAnsi="Courier New" w:cs="Courier New" w:hint="default"/>
+      </w:rPr>
+    </w:lvl>
+    <w:lvl w:ilvl="2" w:tplc="18090005" w:tentative="1">
+      <w:start w:val="1"/>
+      <w:numFmt w:val="bullet"/>
+      <w:lvlText w:val=""/>
+      <w:lvlJc w:val="left"/>
+      <w:pPr>
+        <w:ind w:left="2286" w:hanging="360"/>
+      </w:pPr>
+      <w:rPr>
+        <w:rFonts w:ascii="Wingdings" w:hAnsi="Wingdings" w:hint="default"/>
+      </w:rPr>
+    </w:lvl>
+    <w:lvl w:ilvl="3" w:tplc="18090001" w:tentative="1">
+      <w:start w:val="1"/>
+      <w:numFmt w:val="bullet"/>
+      <w:lvlText w:val=""/>
+      <w:lvlJc w:val="left"/>
+      <w:pPr>
+        <w:ind w:left="3006" w:hanging="360"/>
+      </w:pPr>
+      <w:rPr>
+        <w:rFonts w:ascii="Symbol" w:hAnsi="Symbol" w:hint="default"/>
+      </w:rPr>
+    </w:lvl>
+    <w:lvl w:ilvl="4" w:tplc="18090003" w:tentative="1">
+      <w:start w:val="1"/>
+      <w:numFmt w:val="bullet"/>
+      <w:lvlText w:val="o"/>
+      <w:lvlJc w:val="left"/>
+      <w:pPr>
+        <w:ind w:left="3726" w:hanging="360"/>
+      </w:pPr>
+      <w:rPr>
+        <w:rFonts w:ascii="Courier New" w:hAnsi="Courier New" w:cs="Courier New" w:hint="default"/>
+      </w:rPr>
+    </w:lvl>
+    <w:lvl w:ilvl="5" w:tplc="18090005" w:tentative="1">
+      <w:start w:val="1"/>
+      <w:numFmt w:val="bullet"/>
+      <w:lvlText w:val=""/>
+      <w:lvlJc w:val="left"/>
+      <w:pPr>
+        <w:ind w:left="4446" w:hanging="360"/>
+      </w:pPr>
+      <w:rPr>
+        <w:rFonts w:ascii="Wingdings" w:hAnsi="Wingdings" w:hint="default"/>
+      </w:rPr>
+    </w:lvl>
+    <w:lvl w:ilvl="6" w:tplc="18090001" w:tentative="1">
+      <w:start w:val="1"/>
+      <w:numFmt w:val="bullet"/>
+      <w:lvlText w:val=""/>
+      <w:lvlJc w:val="left"/>
+      <w:pPr>
+        <w:ind w:left="5166" w:hanging="360"/>
+      </w:pPr>
+      <w:rPr>
+        <w:rFonts w:ascii="Symbol" w:hAnsi="Symbol" w:hint="default"/>
+      </w:rPr>
+    </w:lvl>
+    <w:lvl w:ilvl="7" w:tplc="18090003" w:tentative="1">
+      <w:start w:val="1"/>
+      <w:numFmt w:val="bullet"/>
+      <w:lvlText w:val="o"/>
+      <w:lvlJc w:val="left"/>
+      <w:pPr>
+        <w:ind w:left="5886" w:hanging="360"/>
+      </w:pPr>
+      <w:rPr>
+        <w:rFonts w:ascii="Courier New" w:hAnsi="Courier New" w:cs="Courier New" w:hint="default"/>
+      </w:rPr>
+    </w:lvl>
+    <w:lvl w:ilvl="8" w:tplc="18090005" w:tentative="1">
+      <w:start w:val="1"/>
+      <w:numFmt w:val="bullet"/>
+      <w:lvlText w:val=""/>
+      <w:lvlJc w:val="left"/>
+      <w:pPr>
+        <w:ind w:left="6606" w:hanging="360"/>
+      </w:pPr>
+      <w:rPr>
+        <w:rFonts w:ascii="Wingdings" w:hAnsi="Wingdings" w:hint="default"/>
+      </w:rPr>
+    </w:lvl>
+  </w:abstractNum>
+  <w:abstractNum w:abstractNumId="9" w15:restartNumberingAfterBreak="0">
     <w:nsid w:val="5CB13E2E"/>
     <w:multiLevelType w:val="hybridMultilevel"/>
     <w:tmpl w:val="393AC3EC"/>
@@ -8943,7 +9290,120 @@
       </w:rPr>
     </w:lvl>
   </w:abstractNum>
-  <w:abstractNum w:abstractNumId="8" w15:restartNumberingAfterBreak="0">
+  <w:abstractNum w:abstractNumId="10" w15:restartNumberingAfterBreak="0">
+    <w:nsid w:val="6D1D437B"/>
+    <w:multiLevelType w:val="hybridMultilevel"/>
+    <w:tmpl w:val="B77813A4"/>
+    <w:lvl w:ilvl="0" w:tplc="18090003">
+      <w:start w:val="1"/>
+      <w:numFmt w:val="bullet"/>
+      <w:lvlText w:val="o"/>
+      <w:lvlJc w:val="left"/>
+      <w:pPr>
+        <w:ind w:left="720" w:hanging="360"/>
+      </w:pPr>
+      <w:rPr>
+        <w:rFonts w:ascii="Courier New" w:hAnsi="Courier New" w:cs="Courier New" w:hint="default"/>
+      </w:rPr>
+    </w:lvl>
+    <w:lvl w:ilvl="1" w:tplc="18090003">
+      <w:start w:val="1"/>
+      <w:numFmt w:val="bullet"/>
+      <w:lvlText w:val="o"/>
+      <w:lvlJc w:val="left"/>
+      <w:pPr>
+        <w:ind w:left="1440" w:hanging="360"/>
+      </w:pPr>
+      <w:rPr>
+        <w:rFonts w:ascii="Courier New" w:hAnsi="Courier New" w:cs="Courier New" w:hint="default"/>
+      </w:rPr>
+    </w:lvl>
+    <w:lvl w:ilvl="2" w:tplc="18090005">
+      <w:start w:val="1"/>
+      <w:numFmt w:val="bullet"/>
+      <w:lvlText w:val=""/>
+      <w:lvlJc w:val="left"/>
+      <w:pPr>
+        <w:ind w:left="2160" w:hanging="360"/>
+      </w:pPr>
+      <w:rPr>
+        <w:rFonts w:ascii="Wingdings" w:hAnsi="Wingdings" w:hint="default"/>
+      </w:rPr>
+    </w:lvl>
+    <w:lvl w:ilvl="3" w:tplc="18090001" w:tentative="1">
+      <w:start w:val="1"/>
+      <w:numFmt w:val="bullet"/>
+      <w:lvlText w:val=""/>
+      <w:lvlJc w:val="left"/>
+      <w:pPr>
+        <w:ind w:left="2880" w:hanging="360"/>
+      </w:pPr>
+      <w:rPr>
+        <w:rFonts w:ascii="Symbol" w:hAnsi="Symbol" w:hint="default"/>
+      </w:rPr>
+    </w:lvl>
+    <w:lvl w:ilvl="4" w:tplc="18090003" w:tentative="1">
+      <w:start w:val="1"/>
+      <w:numFmt w:val="bullet"/>
+      <w:lvlText w:val="o"/>
+      <w:lvlJc w:val="left"/>
+      <w:pPr>
+        <w:ind w:left="3600" w:hanging="360"/>
+      </w:pPr>
+      <w:rPr>
+        <w:rFonts w:ascii="Courier New" w:hAnsi="Courier New" w:cs="Courier New" w:hint="default"/>
+      </w:rPr>
+    </w:lvl>
+    <w:lvl w:ilvl="5" w:tplc="18090005" w:tentative="1">
+      <w:start w:val="1"/>
+      <w:numFmt w:val="bullet"/>
+      <w:lvlText w:val=""/>
+      <w:lvlJc w:val="left"/>
+      <w:pPr>
+        <w:ind w:left="4320" w:hanging="360"/>
+      </w:pPr>
+      <w:rPr>
+        <w:rFonts w:ascii="Wingdings" w:hAnsi="Wingdings" w:hint="default"/>
+      </w:rPr>
+    </w:lvl>
+    <w:lvl w:ilvl="6" w:tplc="18090001" w:tentative="1">
+      <w:start w:val="1"/>
+      <w:numFmt w:val="bullet"/>
+      <w:lvlText w:val=""/>
+      <w:lvlJc w:val="left"/>
+      <w:pPr>
+        <w:ind w:left="5040" w:hanging="360"/>
+      </w:pPr>
+      <w:rPr>
+        <w:rFonts w:ascii="Symbol" w:hAnsi="Symbol" w:hint="default"/>
+      </w:rPr>
+    </w:lvl>
+    <w:lvl w:ilvl="7" w:tplc="18090003" w:tentative="1">
+      <w:start w:val="1"/>
+      <w:numFmt w:val="bullet"/>
+      <w:lvlText w:val="o"/>
+      <w:lvlJc w:val="left"/>
+      <w:pPr>
+        <w:ind w:left="5760" w:hanging="360"/>
+      </w:pPr>
+      <w:rPr>
+        <w:rFonts w:ascii="Courier New" w:hAnsi="Courier New" w:cs="Courier New" w:hint="default"/>
+      </w:rPr>
+    </w:lvl>
+    <w:lvl w:ilvl="8" w:tplc="18090005" w:tentative="1">
+      <w:start w:val="1"/>
+      <w:numFmt w:val="bullet"/>
+      <w:lvlText w:val=""/>
+      <w:lvlJc w:val="left"/>
+      <w:pPr>
+        <w:ind w:left="6480" w:hanging="360"/>
+      </w:pPr>
+      <w:rPr>
+        <w:rFonts w:ascii="Wingdings" w:hAnsi="Wingdings" w:hint="default"/>
+      </w:rPr>
+    </w:lvl>
+  </w:abstractNum>
+  <w:abstractNum w:abstractNumId="11" w15:restartNumberingAfterBreak="0">
     <w:nsid w:val="72A3396B"/>
     <w:multiLevelType w:val="hybridMultilevel"/>
     <w:tmpl w:val="D878FF2A"/>
@@ -9056,7 +9516,7 @@
       </w:rPr>
     </w:lvl>
   </w:abstractNum>
-  <w:abstractNum w:abstractNumId="9" w15:restartNumberingAfterBreak="0">
+  <w:abstractNum w:abstractNumId="12" w15:restartNumberingAfterBreak="0">
     <w:nsid w:val="777803B0"/>
     <w:multiLevelType w:val="hybridMultilevel"/>
     <w:tmpl w:val="4408501A"/>
@@ -9169,7 +9629,7 @@
       </w:rPr>
     </w:lvl>
   </w:abstractNum>
-  <w:abstractNum w:abstractNumId="10" w15:restartNumberingAfterBreak="0">
+  <w:abstractNum w:abstractNumId="13" w15:restartNumberingAfterBreak="0">
     <w:nsid w:val="7FD96D74"/>
     <w:multiLevelType w:val="hybridMultilevel"/>
     <w:tmpl w:val="F7704DC2"/>
@@ -9289,31 +9749,40 @@
     <w:abstractNumId w:val="0"/>
   </w:num>
   <w:num w:numId="3" w16cid:durableId="768739957">
-    <w:abstractNumId w:val="7"/>
+    <w:abstractNumId w:val="9"/>
   </w:num>
   <w:num w:numId="4" w16cid:durableId="1588882986">
-    <w:abstractNumId w:val="10"/>
+    <w:abstractNumId w:val="13"/>
   </w:num>
   <w:num w:numId="5" w16cid:durableId="909076197">
     <w:abstractNumId w:val="2"/>
   </w:num>
   <w:num w:numId="6" w16cid:durableId="1517378492">
-    <w:abstractNumId w:val="8"/>
+    <w:abstractNumId w:val="11"/>
   </w:num>
   <w:num w:numId="7" w16cid:durableId="1515025667">
-    <w:abstractNumId w:val="5"/>
+    <w:abstractNumId w:val="6"/>
   </w:num>
   <w:num w:numId="8" w16cid:durableId="2045015957">
-    <w:abstractNumId w:val="6"/>
+    <w:abstractNumId w:val="7"/>
   </w:num>
   <w:num w:numId="9" w16cid:durableId="189298542">
-    <w:abstractNumId w:val="9"/>
+    <w:abstractNumId w:val="12"/>
   </w:num>
   <w:num w:numId="10" w16cid:durableId="1883398682">
     <w:abstractNumId w:val="4"/>
   </w:num>
   <w:num w:numId="11" w16cid:durableId="1514757217">
     <w:abstractNumId w:val="3"/>
+  </w:num>
+  <w:num w:numId="12" w16cid:durableId="1227882717">
+    <w:abstractNumId w:val="5"/>
+  </w:num>
+  <w:num w:numId="13" w16cid:durableId="507142072">
+    <w:abstractNumId w:val="8"/>
+  </w:num>
+  <w:num w:numId="14" w16cid:durableId="666519525">
+    <w:abstractNumId w:val="10"/>
   </w:num>
 </w:numbering>
 </file>

</xml_diff>